<commit_message>
Work on CIN and ISA
</commit_message>
<xml_diff>
--- a/SPA/Proyectos/Husillo/Memoria/Memoria_Nueva.docx
+++ b/SPA/Proyectos/Husillo/Memoria/Memoria_Nueva.docx
@@ -362,7 +362,6 @@
           </w:p>
           <w:p>
             <w:pPr>
-              <w:spacing w:after="0" w:line="240" w:lineRule="auto"/>
               <w:rPr>
                 <w:rFonts w:eastAsia="Times New Roman" w:cstheme="minorHAnsi"/>
                 <w:iCs/>
@@ -396,7 +395,6 @@
           </w:p>
           <w:p>
             <w:pPr>
-              <w:spacing w:after="0" w:line="240" w:lineRule="auto"/>
               <w:rPr>
                 <w:rFonts w:eastAsia="Times New Roman" w:cstheme="minorHAnsi"/>
                 <w:iCs/>
@@ -430,7 +428,6 @@
           </w:p>
           <w:p>
             <w:pPr>
-              <w:spacing w:after="0" w:line="240" w:lineRule="auto"/>
               <w:rPr>
                 <w:rFonts w:eastAsia="Times New Roman" w:cstheme="minorHAnsi"/>
                 <w:iCs/>
@@ -464,7 +461,6 @@
           </w:p>
           <w:p>
             <w:pPr>
-              <w:spacing w:after="0" w:line="240" w:lineRule="auto"/>
               <w:rPr>
                 <w:rFonts w:eastAsia="Times New Roman" w:cstheme="minorHAnsi"/>
                 <w:iCs/>
@@ -790,7 +786,7 @@
                 <w:noProof/>
               </w:rPr>
               <w:drawing>
-                <wp:inline distT="0" distB="0" distL="0" distR="0" wp14:anchorId="4EE7AD65" wp14:editId="44B3D741">
+                <wp:inline distT="0" distB="0" distL="0" distR="0" wp14:anchorId="4EE7AD65" wp14:editId="0C5CE618">
                   <wp:extent cx="5860473" cy="3278115"/>
                   <wp:effectExtent l="0" t="0" r="6985" b="0"/>
                   <wp:docPr id="1740622850" name="Imagen 2"/>
@@ -889,7 +885,7 @@
                 <w:noProof/>
               </w:rPr>
               <w:drawing>
-                <wp:inline distT="0" distB="0" distL="0" distR="0" wp14:anchorId="75B81A93" wp14:editId="1AAB9D07">
+                <wp:inline distT="0" distB="0" distL="0" distR="0" wp14:anchorId="75B81A93" wp14:editId="4B3005D7">
                   <wp:extent cx="5873599" cy="2874472"/>
                   <wp:effectExtent l="0" t="0" r="0" b="2540"/>
                   <wp:docPr id="465438095" name="Imagen 3"/>
@@ -1064,7 +1060,7 @@
                 <w:noProof/>
               </w:rPr>
               <w:drawing>
-                <wp:inline distT="0" distB="0" distL="0" distR="0" wp14:anchorId="49F09A8C" wp14:editId="62D00464">
+                <wp:inline distT="0" distB="0" distL="0" distR="0" wp14:anchorId="49F09A8C" wp14:editId="586238F5">
                   <wp:extent cx="5561463" cy="4170219"/>
                   <wp:effectExtent l="0" t="0" r="1270" b="1905"/>
                   <wp:docPr id="1189550586" name="Imagen 4"/>
@@ -1161,7 +1157,7 @@
                 <w:noProof/>
               </w:rPr>
               <w:drawing>
-                <wp:inline distT="0" distB="0" distL="0" distR="0" wp14:anchorId="7B8770D2" wp14:editId="76137081">
+                <wp:inline distT="0" distB="0" distL="0" distR="0" wp14:anchorId="7B8770D2" wp14:editId="5A71BCBB">
                   <wp:extent cx="2167451" cy="3649237"/>
                   <wp:effectExtent l="2223" t="0" r="6667" b="6668"/>
                   <wp:docPr id="1118756551" name="Imagen 5"/>
@@ -1262,7 +1258,7 @@
                 <w:noProof/>
               </w:rPr>
               <w:drawing>
-                <wp:inline distT="0" distB="0" distL="0" distR="0" wp14:anchorId="464E1B03" wp14:editId="670CEE00">
+                <wp:inline distT="0" distB="0" distL="0" distR="0" wp14:anchorId="464E1B03" wp14:editId="792D5062">
                   <wp:extent cx="1226121" cy="3702895"/>
                   <wp:effectExtent l="0" t="318" r="0" b="0"/>
                   <wp:docPr id="266906098" name="Imagen 6"/>
@@ -1511,6 +1507,7 @@
           </w:p>
           <w:p>
             <w:pPr>
+              <w:jc w:val="center"/>
               <w:rPr>
                 <w:rFonts w:cstheme="minorHAnsi"/>
                 <w:iCs/>
@@ -1523,9 +1520,9 @@
                 <w:noProof/>
               </w:rPr>
               <w:drawing>
-                <wp:inline distT="0" distB="0" distL="0" distR="0" wp14:anchorId="72C8938C" wp14:editId="400C8659">
-                  <wp:extent cx="2971800" cy="6698615"/>
-                  <wp:effectExtent l="0" t="0" r="0" b="6985"/>
+                <wp:inline distT="0" distB="0" distL="0" distR="0" wp14:anchorId="72C8938C" wp14:editId="66400779">
+                  <wp:extent cx="2653146" cy="5980351"/>
+                  <wp:effectExtent l="0" t="0" r="0" b="1905"/>
                   <wp:docPr id="1274755001" name="Imagen 9"/>
                   <wp:cNvGraphicFramePr>
                     <a:graphicFrameLocks xmlns:a="http://schemas.openxmlformats.org/drawingml/2006/main" noChangeAspect="1"/>
@@ -1555,7 +1552,7 @@
                         <pic:spPr bwMode="auto">
                           <a:xfrm>
                             <a:off x="0" y="0"/>
-                            <a:ext cx="2971800" cy="6698615"/>
+                            <a:ext cx="2678200" cy="6036824"/>
                           </a:xfrm>
                           <a:prstGeom prst="rect">
                             <a:avLst/>
@@ -1992,86 +1989,109 @@
                 <w:sz w:val="24"/>
                 <w:szCs w:val="24"/>
               </w:rPr>
-              <w:t xml:space="preserve">en la etapa 10 se pulsa paro o si en la etapa 0 no se está en la posición inicial. Se </w:t>
+              <w:t xml:space="preserve">en la etapa 10 se pulsa paro o si en la etapa 0 no se está en la posición inicial. </w:t>
             </w:r>
-          </w:p>
-          <w:p>
-            <w:pPr>
-              <w:rPr>
-                <w:rFonts w:cstheme="minorHAnsi"/>
-                <w:sz w:val="24"/>
-                <w:szCs w:val="24"/>
-              </w:rPr>
-            </w:pPr>
-          </w:p>
-          <w:p>
-            <w:pPr>
-              <w:rPr>
-                <w:rFonts w:cstheme="minorHAnsi"/>
-                <w:sz w:val="24"/>
-                <w:szCs w:val="24"/>
-              </w:rPr>
-            </w:pPr>
             <w:r>
               <w:rPr>
                 <w:rFonts w:cstheme="minorHAnsi"/>
                 <w:sz w:val="24"/>
                 <w:szCs w:val="24"/>
               </w:rPr>
-              <w:t xml:space="preserve">Etapa 12: Se entra a </w:t>
+              <w:t xml:space="preserve">El </w:t>
+            </w:r>
+            <w:proofErr w:type="spellStart"/>
+            <w:r>
+              <w:rPr>
+                <w:rFonts w:cstheme="minorHAnsi"/>
+                <w:sz w:val="24"/>
+                <w:szCs w:val="24"/>
+              </w:rPr>
+              <w:t>grafcet</w:t>
+            </w:r>
+            <w:proofErr w:type="spellEnd"/>
+            <w:r>
+              <w:rPr>
+                <w:rFonts w:cstheme="minorHAnsi"/>
+                <w:sz w:val="24"/>
+                <w:szCs w:val="24"/>
+              </w:rPr>
+              <w:t xml:space="preserve"> </w:t>
+            </w:r>
+            <w:proofErr w:type="spellStart"/>
+            <w:r>
+              <w:rPr>
+                <w:rFonts w:cstheme="minorHAnsi"/>
+                <w:sz w:val="24"/>
+                <w:szCs w:val="24"/>
+              </w:rPr>
+              <w:t>main</w:t>
+            </w:r>
+            <w:proofErr w:type="spellEnd"/>
+            <w:r>
+              <w:rPr>
+                <w:rFonts w:cstheme="minorHAnsi"/>
+                <w:sz w:val="24"/>
+                <w:szCs w:val="24"/>
+              </w:rPr>
+              <w:t xml:space="preserve"> vuelve a la etapa 0.</w:t>
+            </w:r>
+          </w:p>
+          <w:p>
+            <w:pPr>
+              <w:rPr>
+                <w:rFonts w:cstheme="minorHAnsi"/>
+                <w:sz w:val="24"/>
+                <w:szCs w:val="24"/>
+              </w:rPr>
+            </w:pPr>
+          </w:p>
+          <w:p>
+            <w:pPr>
+              <w:rPr>
+                <w:rFonts w:cstheme="minorHAnsi"/>
+                <w:sz w:val="24"/>
+                <w:szCs w:val="24"/>
+                <w:u w:val="single"/>
+              </w:rPr>
+            </w:pPr>
+            <w:r>
+              <w:rPr>
+                <w:rFonts w:cstheme="minorHAnsi"/>
+                <w:sz w:val="24"/>
+                <w:szCs w:val="24"/>
+              </w:rPr>
+              <w:t>Etapa 12: Se entra a</w:t>
+            </w:r>
+            <w:r>
+              <w:rPr>
+                <w:rFonts w:cstheme="minorHAnsi"/>
+                <w:sz w:val="24"/>
+                <w:szCs w:val="24"/>
+              </w:rPr>
+              <w:t xml:space="preserve"> esta etapa cuando se pulsa </w:t>
+            </w:r>
+            <w:proofErr w:type="spellStart"/>
+            <w:r>
+              <w:rPr>
+                <w:rFonts w:cstheme="minorHAnsi"/>
+                <w:sz w:val="24"/>
+                <w:szCs w:val="24"/>
+              </w:rPr>
+              <w:t>reset</w:t>
+            </w:r>
+            <w:proofErr w:type="spellEnd"/>
+            <w:r>
+              <w:rPr>
+                <w:rFonts w:cstheme="minorHAnsi"/>
+                <w:sz w:val="24"/>
+                <w:szCs w:val="24"/>
+              </w:rPr>
+              <w:t>. El husillo empieza a moverse hacia el lado del motor.</w:t>
             </w:r>
           </w:p>
         </w:tc>
       </w:tr>
     </w:tbl>
-    <w:p>
-      <w:pPr>
-        <w:rPr>
-          <w:b/>
-          <w:sz w:val="24"/>
-        </w:rPr>
-      </w:pPr>
-    </w:p>
-    <w:p>
-      <w:pPr>
-        <w:rPr>
-          <w:b/>
-          <w:sz w:val="24"/>
-        </w:rPr>
-      </w:pPr>
-    </w:p>
-    <w:p>
-      <w:pPr>
-        <w:rPr>
-          <w:b/>
-          <w:sz w:val="24"/>
-        </w:rPr>
-      </w:pPr>
-    </w:p>
-    <w:p>
-      <w:pPr>
-        <w:rPr>
-          <w:b/>
-          <w:sz w:val="24"/>
-        </w:rPr>
-      </w:pPr>
-    </w:p>
-    <w:p>
-      <w:pPr>
-        <w:rPr>
-          <w:b/>
-          <w:sz w:val="24"/>
-        </w:rPr>
-      </w:pPr>
-    </w:p>
-    <w:p>
-      <w:pPr>
-        <w:rPr>
-          <w:b/>
-          <w:sz w:val="24"/>
-        </w:rPr>
-      </w:pPr>
-    </w:p>
     <w:p>
       <w:pPr>
         <w:rPr>
@@ -2096,7 +2116,6 @@
         <w:rPr>
           <w:b/>
         </w:rPr>
-        <w:lastRenderedPageBreak/>
         <w:t xml:space="preserve">Elementos físicos </w:t>
       </w:r>
       <w:r>
@@ -2120,16 +2139,2987 @@
           <w:tcPr>
             <w:tcW w:w="9351" w:type="dxa"/>
           </w:tcPr>
-          <w:p>
-            <w:pPr>
-              <w:rPr>
-                <w:sz w:val="24"/>
-              </w:rPr>
-            </w:pPr>
+          <w:tbl>
+            <w:tblPr>
+              <w:tblW w:w="4680" w:type="dxa"/>
+              <w:jc w:val="center"/>
+              <w:tblCellMar>
+                <w:left w:w="70" w:type="dxa"/>
+                <w:right w:w="70" w:type="dxa"/>
+              </w:tblCellMar>
+              <w:tblLook w:val="04A0" w:firstRow="1" w:lastRow="0" w:firstColumn="1" w:lastColumn="0" w:noHBand="0" w:noVBand="1"/>
+            </w:tblPr>
+            <w:tblGrid>
+              <w:gridCol w:w="1100"/>
+              <w:gridCol w:w="980"/>
+              <w:gridCol w:w="2600"/>
+            </w:tblGrid>
+            <w:tr>
+              <w:trPr>
+                <w:trHeight w:val="312"/>
+                <w:jc w:val="center"/>
+              </w:trPr>
+              <w:tc>
+                <w:tcPr>
+                  <w:tcW w:w="1100" w:type="dxa"/>
+                  <w:tcBorders>
+                    <w:top w:val="nil"/>
+                    <w:left w:val="nil"/>
+                    <w:bottom w:val="single" w:sz="4" w:space="0" w:color="auto"/>
+                    <w:right w:val="nil"/>
+                  </w:tcBorders>
+                  <w:shd w:val="clear" w:color="auto" w:fill="auto"/>
+                  <w:noWrap/>
+                  <w:vAlign w:val="bottom"/>
+                  <w:hideMark/>
+                </w:tcPr>
+                <w:p>
+                  <w:pPr>
+                    <w:spacing w:after="0" w:line="240" w:lineRule="auto"/>
+                    <w:rPr>
+                      <w:rFonts w:ascii="Calibri" w:eastAsia="Times New Roman" w:hAnsi="Calibri" w:cs="Calibri"/>
+                      <w:b/>
+                      <w:bCs/>
+                      <w:color w:val="000000"/>
+                      <w:sz w:val="24"/>
+                      <w:szCs w:val="24"/>
+                      <w:lang w:eastAsia="es-ES"/>
+                    </w:rPr>
+                  </w:pPr>
+                  <w:r>
+                    <w:rPr>
+                      <w:rFonts w:ascii="Calibri" w:eastAsia="Times New Roman" w:hAnsi="Calibri" w:cs="Calibri"/>
+                      <w:b/>
+                      <w:bCs/>
+                      <w:color w:val="000000"/>
+                      <w:sz w:val="24"/>
+                      <w:szCs w:val="24"/>
+                      <w:lang w:eastAsia="es-ES"/>
+                    </w:rPr>
+                    <w:t>Dirección</w:t>
+                  </w:r>
+                </w:p>
+              </w:tc>
+              <w:tc>
+                <w:tcPr>
+                  <w:tcW w:w="980" w:type="dxa"/>
+                  <w:tcBorders>
+                    <w:top w:val="nil"/>
+                    <w:left w:val="nil"/>
+                    <w:bottom w:val="single" w:sz="4" w:space="0" w:color="auto"/>
+                    <w:right w:val="nil"/>
+                  </w:tcBorders>
+                  <w:shd w:val="clear" w:color="auto" w:fill="auto"/>
+                  <w:noWrap/>
+                  <w:vAlign w:val="bottom"/>
+                  <w:hideMark/>
+                </w:tcPr>
+                <w:p>
+                  <w:pPr>
+                    <w:spacing w:after="0" w:line="240" w:lineRule="auto"/>
+                    <w:rPr>
+                      <w:rFonts w:ascii="Calibri" w:eastAsia="Times New Roman" w:hAnsi="Calibri" w:cs="Calibri"/>
+                      <w:b/>
+                      <w:bCs/>
+                      <w:color w:val="000000"/>
+                      <w:sz w:val="24"/>
+                      <w:szCs w:val="24"/>
+                      <w:lang w:eastAsia="es-ES"/>
+                    </w:rPr>
+                  </w:pPr>
+                  <w:r>
+                    <w:rPr>
+                      <w:rFonts w:ascii="Calibri" w:eastAsia="Times New Roman" w:hAnsi="Calibri" w:cs="Calibri"/>
+                      <w:b/>
+                      <w:bCs/>
+                      <w:color w:val="000000"/>
+                      <w:sz w:val="24"/>
+                      <w:szCs w:val="24"/>
+                      <w:lang w:eastAsia="es-ES"/>
+                    </w:rPr>
+                    <w:t>Variable</w:t>
+                  </w:r>
+                </w:p>
+              </w:tc>
+              <w:tc>
+                <w:tcPr>
+                  <w:tcW w:w="2600" w:type="dxa"/>
+                  <w:tcBorders>
+                    <w:top w:val="nil"/>
+                    <w:left w:val="nil"/>
+                    <w:bottom w:val="single" w:sz="4" w:space="0" w:color="auto"/>
+                    <w:right w:val="nil"/>
+                  </w:tcBorders>
+                  <w:shd w:val="clear" w:color="auto" w:fill="auto"/>
+                  <w:noWrap/>
+                  <w:vAlign w:val="bottom"/>
+                  <w:hideMark/>
+                </w:tcPr>
+                <w:p>
+                  <w:pPr>
+                    <w:spacing w:after="0" w:line="240" w:lineRule="auto"/>
+                    <w:rPr>
+                      <w:rFonts w:ascii="Calibri" w:eastAsia="Times New Roman" w:hAnsi="Calibri" w:cs="Calibri"/>
+                      <w:b/>
+                      <w:bCs/>
+                      <w:color w:val="000000"/>
+                      <w:sz w:val="24"/>
+                      <w:szCs w:val="24"/>
+                      <w:lang w:eastAsia="es-ES"/>
+                    </w:rPr>
+                  </w:pPr>
+                  <w:r>
+                    <w:rPr>
+                      <w:rFonts w:ascii="Calibri" w:eastAsia="Times New Roman" w:hAnsi="Calibri" w:cs="Calibri"/>
+                      <w:b/>
+                      <w:bCs/>
+                      <w:color w:val="000000"/>
+                      <w:sz w:val="24"/>
+                      <w:szCs w:val="24"/>
+                      <w:lang w:eastAsia="es-ES"/>
+                    </w:rPr>
+                    <w:t>Descripción</w:t>
+                  </w:r>
+                </w:p>
+              </w:tc>
+            </w:tr>
+            <w:tr>
+              <w:trPr>
+                <w:trHeight w:val="288"/>
+                <w:jc w:val="center"/>
+              </w:trPr>
+              <w:tc>
+                <w:tcPr>
+                  <w:tcW w:w="1100" w:type="dxa"/>
+                  <w:tcBorders>
+                    <w:top w:val="nil"/>
+                    <w:left w:val="nil"/>
+                    <w:bottom w:val="nil"/>
+                    <w:right w:val="single" w:sz="4" w:space="0" w:color="auto"/>
+                  </w:tcBorders>
+                  <w:shd w:val="clear" w:color="auto" w:fill="auto"/>
+                  <w:noWrap/>
+                  <w:vAlign w:val="bottom"/>
+                  <w:hideMark/>
+                </w:tcPr>
+                <w:p>
+                  <w:pPr>
+                    <w:spacing w:after="0" w:line="240" w:lineRule="auto"/>
+                    <w:jc w:val="center"/>
+                    <w:rPr>
+                      <w:rFonts w:ascii="Calibri" w:eastAsia="Times New Roman" w:hAnsi="Calibri" w:cs="Calibri"/>
+                      <w:color w:val="000000"/>
+                      <w:lang w:eastAsia="es-ES"/>
+                    </w:rPr>
+                  </w:pPr>
+                  <w:r>
+                    <w:rPr>
+                      <w:rFonts w:ascii="Calibri" w:eastAsia="Times New Roman" w:hAnsi="Calibri" w:cs="Calibri"/>
+                      <w:color w:val="000000"/>
+                      <w:lang w:eastAsia="es-ES"/>
+                    </w:rPr>
+                    <w:t>I00</w:t>
+                  </w:r>
+                </w:p>
+              </w:tc>
+              <w:tc>
+                <w:tcPr>
+                  <w:tcW w:w="980" w:type="dxa"/>
+                  <w:tcBorders>
+                    <w:top w:val="nil"/>
+                    <w:left w:val="nil"/>
+                    <w:bottom w:val="dotted" w:sz="4" w:space="0" w:color="auto"/>
+                    <w:right w:val="nil"/>
+                  </w:tcBorders>
+                  <w:shd w:val="clear" w:color="auto" w:fill="auto"/>
+                  <w:noWrap/>
+                  <w:vAlign w:val="bottom"/>
+                  <w:hideMark/>
+                </w:tcPr>
+                <w:p>
+                  <w:pPr>
+                    <w:spacing w:after="0" w:line="240" w:lineRule="auto"/>
+                    <w:jc w:val="center"/>
+                    <w:rPr>
+                      <w:rFonts w:ascii="Calibri" w:eastAsia="Times New Roman" w:hAnsi="Calibri" w:cs="Calibri"/>
+                      <w:b/>
+                      <w:bCs/>
+                      <w:color w:val="000000"/>
+                      <w:lang w:eastAsia="es-ES"/>
+                    </w:rPr>
+                  </w:pPr>
+                  <w:r>
+                    <w:rPr>
+                      <w:rFonts w:ascii="Calibri" w:eastAsia="Times New Roman" w:hAnsi="Calibri" w:cs="Calibri"/>
+                      <w:b/>
+                      <w:bCs/>
+                      <w:color w:val="000000"/>
+                      <w:lang w:eastAsia="es-ES"/>
+                    </w:rPr>
+                    <w:t>PP</w:t>
+                  </w:r>
+                </w:p>
+              </w:tc>
+              <w:tc>
+                <w:tcPr>
+                  <w:tcW w:w="2600" w:type="dxa"/>
+                  <w:tcBorders>
+                    <w:top w:val="nil"/>
+                    <w:left w:val="nil"/>
+                    <w:bottom w:val="dotted" w:sz="4" w:space="0" w:color="auto"/>
+                    <w:right w:val="nil"/>
+                  </w:tcBorders>
+                  <w:shd w:val="clear" w:color="auto" w:fill="auto"/>
+                  <w:noWrap/>
+                  <w:vAlign w:val="bottom"/>
+                  <w:hideMark/>
+                </w:tcPr>
+                <w:p>
+                  <w:pPr>
+                    <w:spacing w:after="0" w:line="240" w:lineRule="auto"/>
+                    <w:rPr>
+                      <w:rFonts w:ascii="Calibri" w:eastAsia="Times New Roman" w:hAnsi="Calibri" w:cs="Calibri"/>
+                      <w:color w:val="000000"/>
+                      <w:lang w:eastAsia="es-ES"/>
+                    </w:rPr>
+                  </w:pPr>
+                  <w:r>
+                    <w:rPr>
+                      <w:rFonts w:ascii="Calibri" w:eastAsia="Times New Roman" w:hAnsi="Calibri" w:cs="Calibri"/>
+                      <w:color w:val="000000"/>
+                      <w:lang w:eastAsia="es-ES"/>
+                    </w:rPr>
+                    <w:t>Pulsador Paro</w:t>
+                  </w:r>
+                </w:p>
+              </w:tc>
+            </w:tr>
+            <w:tr>
+              <w:trPr>
+                <w:trHeight w:val="288"/>
+                <w:jc w:val="center"/>
+              </w:trPr>
+              <w:tc>
+                <w:tcPr>
+                  <w:tcW w:w="1100" w:type="dxa"/>
+                  <w:tcBorders>
+                    <w:top w:val="nil"/>
+                    <w:left w:val="nil"/>
+                    <w:bottom w:val="nil"/>
+                    <w:right w:val="single" w:sz="4" w:space="0" w:color="auto"/>
+                  </w:tcBorders>
+                  <w:shd w:val="clear" w:color="auto" w:fill="auto"/>
+                  <w:noWrap/>
+                  <w:vAlign w:val="bottom"/>
+                  <w:hideMark/>
+                </w:tcPr>
+                <w:p>
+                  <w:pPr>
+                    <w:spacing w:after="0" w:line="240" w:lineRule="auto"/>
+                    <w:jc w:val="center"/>
+                    <w:rPr>
+                      <w:rFonts w:ascii="Calibri" w:eastAsia="Times New Roman" w:hAnsi="Calibri" w:cs="Calibri"/>
+                      <w:color w:val="000000"/>
+                      <w:lang w:eastAsia="es-ES"/>
+                    </w:rPr>
+                  </w:pPr>
+                  <w:r>
+                    <w:rPr>
+                      <w:rFonts w:ascii="Calibri" w:eastAsia="Times New Roman" w:hAnsi="Calibri" w:cs="Calibri"/>
+                      <w:color w:val="000000"/>
+                      <w:lang w:eastAsia="es-ES"/>
+                    </w:rPr>
+                    <w:t>I01</w:t>
+                  </w:r>
+                </w:p>
+              </w:tc>
+              <w:tc>
+                <w:tcPr>
+                  <w:tcW w:w="980" w:type="dxa"/>
+                  <w:tcBorders>
+                    <w:top w:val="nil"/>
+                    <w:left w:val="nil"/>
+                    <w:bottom w:val="dotted" w:sz="4" w:space="0" w:color="auto"/>
+                    <w:right w:val="nil"/>
+                  </w:tcBorders>
+                  <w:shd w:val="clear" w:color="auto" w:fill="auto"/>
+                  <w:noWrap/>
+                  <w:vAlign w:val="bottom"/>
+                  <w:hideMark/>
+                </w:tcPr>
+                <w:p>
+                  <w:pPr>
+                    <w:spacing w:after="0" w:line="240" w:lineRule="auto"/>
+                    <w:jc w:val="center"/>
+                    <w:rPr>
+                      <w:rFonts w:ascii="Calibri" w:eastAsia="Times New Roman" w:hAnsi="Calibri" w:cs="Calibri"/>
+                      <w:b/>
+                      <w:bCs/>
+                      <w:color w:val="000000"/>
+                      <w:lang w:eastAsia="es-ES"/>
+                    </w:rPr>
+                  </w:pPr>
+                  <w:r>
+                    <w:rPr>
+                      <w:rFonts w:ascii="Calibri" w:eastAsia="Times New Roman" w:hAnsi="Calibri" w:cs="Calibri"/>
+                      <w:b/>
+                      <w:bCs/>
+                      <w:color w:val="000000"/>
+                      <w:lang w:eastAsia="es-ES"/>
+                    </w:rPr>
+                    <w:t>PM</w:t>
+                  </w:r>
+                </w:p>
+              </w:tc>
+              <w:tc>
+                <w:tcPr>
+                  <w:tcW w:w="2600" w:type="dxa"/>
+                  <w:tcBorders>
+                    <w:top w:val="nil"/>
+                    <w:left w:val="nil"/>
+                    <w:bottom w:val="dotted" w:sz="4" w:space="0" w:color="auto"/>
+                    <w:right w:val="nil"/>
+                  </w:tcBorders>
+                  <w:shd w:val="clear" w:color="auto" w:fill="auto"/>
+                  <w:noWrap/>
+                  <w:vAlign w:val="bottom"/>
+                  <w:hideMark/>
+                </w:tcPr>
+                <w:p>
+                  <w:pPr>
+                    <w:spacing w:after="0" w:line="240" w:lineRule="auto"/>
+                    <w:rPr>
+                      <w:rFonts w:ascii="Calibri" w:eastAsia="Times New Roman" w:hAnsi="Calibri" w:cs="Calibri"/>
+                      <w:color w:val="000000"/>
+                      <w:lang w:eastAsia="es-ES"/>
+                    </w:rPr>
+                  </w:pPr>
+                  <w:r>
+                    <w:rPr>
+                      <w:rFonts w:ascii="Calibri" w:eastAsia="Times New Roman" w:hAnsi="Calibri" w:cs="Calibri"/>
+                      <w:color w:val="000000"/>
+                      <w:lang w:eastAsia="es-ES"/>
+                    </w:rPr>
+                    <w:t>Pulsador Marcha</w:t>
+                  </w:r>
+                </w:p>
+              </w:tc>
+            </w:tr>
+            <w:tr>
+              <w:trPr>
+                <w:trHeight w:val="288"/>
+                <w:jc w:val="center"/>
+              </w:trPr>
+              <w:tc>
+                <w:tcPr>
+                  <w:tcW w:w="1100" w:type="dxa"/>
+                  <w:tcBorders>
+                    <w:top w:val="nil"/>
+                    <w:left w:val="nil"/>
+                    <w:bottom w:val="nil"/>
+                    <w:right w:val="single" w:sz="4" w:space="0" w:color="auto"/>
+                  </w:tcBorders>
+                  <w:shd w:val="clear" w:color="auto" w:fill="auto"/>
+                  <w:noWrap/>
+                  <w:vAlign w:val="bottom"/>
+                  <w:hideMark/>
+                </w:tcPr>
+                <w:p>
+                  <w:pPr>
+                    <w:spacing w:after="0" w:line="240" w:lineRule="auto"/>
+                    <w:jc w:val="center"/>
+                    <w:rPr>
+                      <w:rFonts w:ascii="Calibri" w:eastAsia="Times New Roman" w:hAnsi="Calibri" w:cs="Calibri"/>
+                      <w:color w:val="000000"/>
+                      <w:lang w:eastAsia="es-ES"/>
+                    </w:rPr>
+                  </w:pPr>
+                  <w:r>
+                    <w:rPr>
+                      <w:rFonts w:ascii="Calibri" w:eastAsia="Times New Roman" w:hAnsi="Calibri" w:cs="Calibri"/>
+                      <w:color w:val="000000"/>
+                      <w:lang w:eastAsia="es-ES"/>
+                    </w:rPr>
+                    <w:t>I02</w:t>
+                  </w:r>
+                </w:p>
+              </w:tc>
+              <w:tc>
+                <w:tcPr>
+                  <w:tcW w:w="980" w:type="dxa"/>
+                  <w:tcBorders>
+                    <w:top w:val="nil"/>
+                    <w:left w:val="nil"/>
+                    <w:bottom w:val="dotted" w:sz="4" w:space="0" w:color="auto"/>
+                    <w:right w:val="nil"/>
+                  </w:tcBorders>
+                  <w:shd w:val="clear" w:color="auto" w:fill="auto"/>
+                  <w:noWrap/>
+                  <w:vAlign w:val="bottom"/>
+                  <w:hideMark/>
+                </w:tcPr>
+                <w:p>
+                  <w:pPr>
+                    <w:spacing w:after="0" w:line="240" w:lineRule="auto"/>
+                    <w:jc w:val="center"/>
+                    <w:rPr>
+                      <w:rFonts w:ascii="Calibri" w:eastAsia="Times New Roman" w:hAnsi="Calibri" w:cs="Calibri"/>
+                      <w:b/>
+                      <w:bCs/>
+                      <w:color w:val="000000"/>
+                      <w:lang w:eastAsia="es-ES"/>
+                    </w:rPr>
+                  </w:pPr>
+                  <w:r>
+                    <w:rPr>
+                      <w:rFonts w:ascii="Calibri" w:eastAsia="Times New Roman" w:hAnsi="Calibri" w:cs="Calibri"/>
+                      <w:b/>
+                      <w:bCs/>
+                      <w:color w:val="000000"/>
+                      <w:lang w:eastAsia="es-ES"/>
+                    </w:rPr>
+                    <w:t>PR</w:t>
+                  </w:r>
+                </w:p>
+              </w:tc>
+              <w:tc>
+                <w:tcPr>
+                  <w:tcW w:w="2600" w:type="dxa"/>
+                  <w:tcBorders>
+                    <w:top w:val="nil"/>
+                    <w:left w:val="nil"/>
+                    <w:bottom w:val="dotted" w:sz="4" w:space="0" w:color="auto"/>
+                    <w:right w:val="nil"/>
+                  </w:tcBorders>
+                  <w:shd w:val="clear" w:color="auto" w:fill="auto"/>
+                  <w:noWrap/>
+                  <w:vAlign w:val="bottom"/>
+                  <w:hideMark/>
+                </w:tcPr>
+                <w:p>
+                  <w:pPr>
+                    <w:spacing w:after="0" w:line="240" w:lineRule="auto"/>
+                    <w:rPr>
+                      <w:rFonts w:ascii="Calibri" w:eastAsia="Times New Roman" w:hAnsi="Calibri" w:cs="Calibri"/>
+                      <w:color w:val="000000"/>
+                      <w:lang w:eastAsia="es-ES"/>
+                    </w:rPr>
+                  </w:pPr>
+                  <w:r>
+                    <w:rPr>
+                      <w:rFonts w:ascii="Calibri" w:eastAsia="Times New Roman" w:hAnsi="Calibri" w:cs="Calibri"/>
+                      <w:color w:val="000000"/>
+                      <w:lang w:eastAsia="es-ES"/>
+                    </w:rPr>
+                    <w:t xml:space="preserve">Pulsador </w:t>
+                  </w:r>
+                  <w:proofErr w:type="spellStart"/>
+                  <w:r>
+                    <w:rPr>
+                      <w:rFonts w:ascii="Calibri" w:eastAsia="Times New Roman" w:hAnsi="Calibri" w:cs="Calibri"/>
+                      <w:color w:val="000000"/>
+                      <w:lang w:eastAsia="es-ES"/>
+                    </w:rPr>
+                    <w:t>Reset</w:t>
+                  </w:r>
+                  <w:proofErr w:type="spellEnd"/>
+                </w:p>
+              </w:tc>
+            </w:tr>
+            <w:tr>
+              <w:trPr>
+                <w:trHeight w:val="288"/>
+                <w:jc w:val="center"/>
+              </w:trPr>
+              <w:tc>
+                <w:tcPr>
+                  <w:tcW w:w="1100" w:type="dxa"/>
+                  <w:tcBorders>
+                    <w:top w:val="nil"/>
+                    <w:left w:val="nil"/>
+                    <w:bottom w:val="nil"/>
+                    <w:right w:val="single" w:sz="4" w:space="0" w:color="auto"/>
+                  </w:tcBorders>
+                  <w:shd w:val="clear" w:color="auto" w:fill="auto"/>
+                  <w:noWrap/>
+                  <w:vAlign w:val="bottom"/>
+                  <w:hideMark/>
+                </w:tcPr>
+                <w:p>
+                  <w:pPr>
+                    <w:spacing w:after="0" w:line="240" w:lineRule="auto"/>
+                    <w:jc w:val="center"/>
+                    <w:rPr>
+                      <w:rFonts w:ascii="Calibri" w:eastAsia="Times New Roman" w:hAnsi="Calibri" w:cs="Calibri"/>
+                      <w:color w:val="000000"/>
+                      <w:lang w:eastAsia="es-ES"/>
+                    </w:rPr>
+                  </w:pPr>
+                  <w:r>
+                    <w:rPr>
+                      <w:rFonts w:ascii="Calibri" w:eastAsia="Times New Roman" w:hAnsi="Calibri" w:cs="Calibri"/>
+                      <w:color w:val="000000"/>
+                      <w:lang w:eastAsia="es-ES"/>
+                    </w:rPr>
+                    <w:t>I03</w:t>
+                  </w:r>
+                </w:p>
+              </w:tc>
+              <w:tc>
+                <w:tcPr>
+                  <w:tcW w:w="980" w:type="dxa"/>
+                  <w:tcBorders>
+                    <w:top w:val="nil"/>
+                    <w:left w:val="nil"/>
+                    <w:bottom w:val="dotted" w:sz="4" w:space="0" w:color="auto"/>
+                    <w:right w:val="nil"/>
+                  </w:tcBorders>
+                  <w:shd w:val="clear" w:color="auto" w:fill="auto"/>
+                  <w:noWrap/>
+                  <w:vAlign w:val="bottom"/>
+                  <w:hideMark/>
+                </w:tcPr>
+                <w:p>
+                  <w:pPr>
+                    <w:spacing w:after="0" w:line="240" w:lineRule="auto"/>
+                    <w:jc w:val="center"/>
+                    <w:rPr>
+                      <w:rFonts w:ascii="Calibri" w:eastAsia="Times New Roman" w:hAnsi="Calibri" w:cs="Calibri"/>
+                      <w:b/>
+                      <w:bCs/>
+                      <w:color w:val="000000"/>
+                      <w:lang w:eastAsia="es-ES"/>
+                    </w:rPr>
+                  </w:pPr>
+                  <w:r>
+                    <w:rPr>
+                      <w:rFonts w:ascii="Calibri" w:eastAsia="Times New Roman" w:hAnsi="Calibri" w:cs="Calibri"/>
+                      <w:b/>
+                      <w:bCs/>
+                      <w:color w:val="000000"/>
+                      <w:lang w:eastAsia="es-ES"/>
+                    </w:rPr>
+                    <w:t>FCI</w:t>
+                  </w:r>
+                </w:p>
+              </w:tc>
+              <w:tc>
+                <w:tcPr>
+                  <w:tcW w:w="2600" w:type="dxa"/>
+                  <w:tcBorders>
+                    <w:top w:val="nil"/>
+                    <w:left w:val="nil"/>
+                    <w:bottom w:val="dotted" w:sz="4" w:space="0" w:color="auto"/>
+                    <w:right w:val="nil"/>
+                  </w:tcBorders>
+                  <w:shd w:val="clear" w:color="auto" w:fill="auto"/>
+                  <w:noWrap/>
+                  <w:vAlign w:val="bottom"/>
+                  <w:hideMark/>
+                </w:tcPr>
+                <w:p>
+                  <w:pPr>
+                    <w:spacing w:after="0" w:line="240" w:lineRule="auto"/>
+                    <w:rPr>
+                      <w:rFonts w:ascii="Calibri" w:eastAsia="Times New Roman" w:hAnsi="Calibri" w:cs="Calibri"/>
+                      <w:color w:val="000000"/>
+                      <w:lang w:eastAsia="es-ES"/>
+                    </w:rPr>
+                  </w:pPr>
+                  <w:r>
+                    <w:rPr>
+                      <w:rFonts w:ascii="Calibri" w:eastAsia="Times New Roman" w:hAnsi="Calibri" w:cs="Calibri"/>
+                      <w:color w:val="000000"/>
+                      <w:lang w:eastAsia="es-ES"/>
+                    </w:rPr>
+                    <w:t>Final de Carrera Izquierda</w:t>
+                  </w:r>
+                </w:p>
+              </w:tc>
+            </w:tr>
+            <w:tr>
+              <w:trPr>
+                <w:trHeight w:val="288"/>
+                <w:jc w:val="center"/>
+              </w:trPr>
+              <w:tc>
+                <w:tcPr>
+                  <w:tcW w:w="1100" w:type="dxa"/>
+                  <w:tcBorders>
+                    <w:top w:val="nil"/>
+                    <w:left w:val="nil"/>
+                    <w:bottom w:val="nil"/>
+                    <w:right w:val="single" w:sz="4" w:space="0" w:color="auto"/>
+                  </w:tcBorders>
+                  <w:shd w:val="clear" w:color="auto" w:fill="auto"/>
+                  <w:noWrap/>
+                  <w:vAlign w:val="bottom"/>
+                  <w:hideMark/>
+                </w:tcPr>
+                <w:p>
+                  <w:pPr>
+                    <w:spacing w:after="0" w:line="240" w:lineRule="auto"/>
+                    <w:jc w:val="center"/>
+                    <w:rPr>
+                      <w:rFonts w:ascii="Calibri" w:eastAsia="Times New Roman" w:hAnsi="Calibri" w:cs="Calibri"/>
+                      <w:color w:val="000000"/>
+                      <w:lang w:eastAsia="es-ES"/>
+                    </w:rPr>
+                  </w:pPr>
+                  <w:r>
+                    <w:rPr>
+                      <w:rFonts w:ascii="Calibri" w:eastAsia="Times New Roman" w:hAnsi="Calibri" w:cs="Calibri"/>
+                      <w:color w:val="000000"/>
+                      <w:lang w:eastAsia="es-ES"/>
+                    </w:rPr>
+                    <w:t>I04</w:t>
+                  </w:r>
+                </w:p>
+              </w:tc>
+              <w:tc>
+                <w:tcPr>
+                  <w:tcW w:w="980" w:type="dxa"/>
+                  <w:tcBorders>
+                    <w:top w:val="nil"/>
+                    <w:left w:val="nil"/>
+                    <w:bottom w:val="dotted" w:sz="4" w:space="0" w:color="auto"/>
+                    <w:right w:val="nil"/>
+                  </w:tcBorders>
+                  <w:shd w:val="clear" w:color="auto" w:fill="auto"/>
+                  <w:noWrap/>
+                  <w:vAlign w:val="bottom"/>
+                  <w:hideMark/>
+                </w:tcPr>
+                <w:p>
+                  <w:pPr>
+                    <w:spacing w:after="0" w:line="240" w:lineRule="auto"/>
+                    <w:jc w:val="center"/>
+                    <w:rPr>
+                      <w:rFonts w:ascii="Calibri" w:eastAsia="Times New Roman" w:hAnsi="Calibri" w:cs="Calibri"/>
+                      <w:b/>
+                      <w:bCs/>
+                      <w:color w:val="000000"/>
+                      <w:lang w:eastAsia="es-ES"/>
+                    </w:rPr>
+                  </w:pPr>
+                  <w:r>
+                    <w:rPr>
+                      <w:rFonts w:ascii="Calibri" w:eastAsia="Times New Roman" w:hAnsi="Calibri" w:cs="Calibri"/>
+                      <w:b/>
+                      <w:bCs/>
+                      <w:color w:val="000000"/>
+                      <w:lang w:eastAsia="es-ES"/>
+                    </w:rPr>
+                    <w:t>FCD</w:t>
+                  </w:r>
+                </w:p>
+              </w:tc>
+              <w:tc>
+                <w:tcPr>
+                  <w:tcW w:w="2600" w:type="dxa"/>
+                  <w:tcBorders>
+                    <w:top w:val="nil"/>
+                    <w:left w:val="nil"/>
+                    <w:bottom w:val="dotted" w:sz="4" w:space="0" w:color="auto"/>
+                    <w:right w:val="nil"/>
+                  </w:tcBorders>
+                  <w:shd w:val="clear" w:color="auto" w:fill="auto"/>
+                  <w:noWrap/>
+                  <w:vAlign w:val="bottom"/>
+                  <w:hideMark/>
+                </w:tcPr>
+                <w:p>
+                  <w:pPr>
+                    <w:spacing w:after="0" w:line="240" w:lineRule="auto"/>
+                    <w:rPr>
+                      <w:rFonts w:ascii="Calibri" w:eastAsia="Times New Roman" w:hAnsi="Calibri" w:cs="Calibri"/>
+                      <w:color w:val="000000"/>
+                      <w:lang w:eastAsia="es-ES"/>
+                    </w:rPr>
+                  </w:pPr>
+                  <w:r>
+                    <w:rPr>
+                      <w:rFonts w:ascii="Calibri" w:eastAsia="Times New Roman" w:hAnsi="Calibri" w:cs="Calibri"/>
+                      <w:color w:val="000000"/>
+                      <w:lang w:eastAsia="es-ES"/>
+                    </w:rPr>
+                    <w:t>Final de Carrera Derecha</w:t>
+                  </w:r>
+                </w:p>
+              </w:tc>
+            </w:tr>
+            <w:tr>
+              <w:trPr>
+                <w:trHeight w:val="288"/>
+                <w:jc w:val="center"/>
+              </w:trPr>
+              <w:tc>
+                <w:tcPr>
+                  <w:tcW w:w="1100" w:type="dxa"/>
+                  <w:tcBorders>
+                    <w:top w:val="nil"/>
+                    <w:left w:val="nil"/>
+                    <w:bottom w:val="nil"/>
+                    <w:right w:val="single" w:sz="4" w:space="0" w:color="auto"/>
+                  </w:tcBorders>
+                  <w:shd w:val="clear" w:color="auto" w:fill="auto"/>
+                  <w:noWrap/>
+                  <w:vAlign w:val="bottom"/>
+                  <w:hideMark/>
+                </w:tcPr>
+                <w:p>
+                  <w:pPr>
+                    <w:spacing w:after="0" w:line="240" w:lineRule="auto"/>
+                    <w:jc w:val="center"/>
+                    <w:rPr>
+                      <w:rFonts w:ascii="Calibri" w:eastAsia="Times New Roman" w:hAnsi="Calibri" w:cs="Calibri"/>
+                      <w:color w:val="000000"/>
+                      <w:lang w:eastAsia="es-ES"/>
+                    </w:rPr>
+                  </w:pPr>
+                  <w:r>
+                    <w:rPr>
+                      <w:rFonts w:ascii="Calibri" w:eastAsia="Times New Roman" w:hAnsi="Calibri" w:cs="Calibri"/>
+                      <w:color w:val="000000"/>
+                      <w:lang w:eastAsia="es-ES"/>
+                    </w:rPr>
+                    <w:t>Q00</w:t>
+                  </w:r>
+                </w:p>
+              </w:tc>
+              <w:tc>
+                <w:tcPr>
+                  <w:tcW w:w="980" w:type="dxa"/>
+                  <w:tcBorders>
+                    <w:top w:val="nil"/>
+                    <w:left w:val="nil"/>
+                    <w:bottom w:val="dotted" w:sz="4" w:space="0" w:color="auto"/>
+                    <w:right w:val="nil"/>
+                  </w:tcBorders>
+                  <w:shd w:val="clear" w:color="auto" w:fill="auto"/>
+                  <w:noWrap/>
+                  <w:vAlign w:val="bottom"/>
+                  <w:hideMark/>
+                </w:tcPr>
+                <w:p>
+                  <w:pPr>
+                    <w:spacing w:after="0" w:line="240" w:lineRule="auto"/>
+                    <w:jc w:val="center"/>
+                    <w:rPr>
+                      <w:rFonts w:ascii="Calibri" w:eastAsia="Times New Roman" w:hAnsi="Calibri" w:cs="Calibri"/>
+                      <w:b/>
+                      <w:bCs/>
+                      <w:color w:val="000000"/>
+                      <w:lang w:eastAsia="es-ES"/>
+                    </w:rPr>
+                  </w:pPr>
+                  <w:r>
+                    <w:rPr>
+                      <w:rFonts w:ascii="Calibri" w:eastAsia="Times New Roman" w:hAnsi="Calibri" w:cs="Calibri"/>
+                      <w:b/>
+                      <w:bCs/>
+                      <w:color w:val="000000"/>
+                      <w:lang w:eastAsia="es-ES"/>
+                    </w:rPr>
+                    <w:t>V2</w:t>
+                  </w:r>
+                </w:p>
+              </w:tc>
+              <w:tc>
+                <w:tcPr>
+                  <w:tcW w:w="2600" w:type="dxa"/>
+                  <w:tcBorders>
+                    <w:top w:val="nil"/>
+                    <w:left w:val="nil"/>
+                    <w:bottom w:val="dotted" w:sz="4" w:space="0" w:color="auto"/>
+                    <w:right w:val="nil"/>
+                  </w:tcBorders>
+                  <w:shd w:val="clear" w:color="auto" w:fill="auto"/>
+                  <w:noWrap/>
+                  <w:vAlign w:val="bottom"/>
+                  <w:hideMark/>
+                </w:tcPr>
+                <w:p>
+                  <w:pPr>
+                    <w:spacing w:after="0" w:line="240" w:lineRule="auto"/>
+                    <w:rPr>
+                      <w:rFonts w:ascii="Calibri" w:eastAsia="Times New Roman" w:hAnsi="Calibri" w:cs="Calibri"/>
+                      <w:color w:val="000000"/>
+                      <w:lang w:eastAsia="es-ES"/>
+                    </w:rPr>
+                  </w:pPr>
+                  <w:r>
+                    <w:rPr>
+                      <w:rFonts w:ascii="Calibri" w:eastAsia="Times New Roman" w:hAnsi="Calibri" w:cs="Calibri"/>
+                      <w:color w:val="000000"/>
+                      <w:lang w:eastAsia="es-ES"/>
+                    </w:rPr>
+                    <w:t>Motor Izquierda</w:t>
+                  </w:r>
+                </w:p>
+              </w:tc>
+            </w:tr>
+            <w:tr>
+              <w:trPr>
+                <w:trHeight w:val="288"/>
+                <w:jc w:val="center"/>
+              </w:trPr>
+              <w:tc>
+                <w:tcPr>
+                  <w:tcW w:w="1100" w:type="dxa"/>
+                  <w:tcBorders>
+                    <w:top w:val="nil"/>
+                    <w:left w:val="nil"/>
+                    <w:bottom w:val="nil"/>
+                    <w:right w:val="single" w:sz="4" w:space="0" w:color="auto"/>
+                  </w:tcBorders>
+                  <w:shd w:val="clear" w:color="auto" w:fill="auto"/>
+                  <w:noWrap/>
+                  <w:vAlign w:val="bottom"/>
+                  <w:hideMark/>
+                </w:tcPr>
+                <w:p>
+                  <w:pPr>
+                    <w:spacing w:after="0" w:line="240" w:lineRule="auto"/>
+                    <w:jc w:val="center"/>
+                    <w:rPr>
+                      <w:rFonts w:ascii="Calibri" w:eastAsia="Times New Roman" w:hAnsi="Calibri" w:cs="Calibri"/>
+                      <w:color w:val="000000"/>
+                      <w:lang w:eastAsia="es-ES"/>
+                    </w:rPr>
+                  </w:pPr>
+                  <w:r>
+                    <w:rPr>
+                      <w:rFonts w:ascii="Calibri" w:eastAsia="Times New Roman" w:hAnsi="Calibri" w:cs="Calibri"/>
+                      <w:color w:val="000000"/>
+                      <w:lang w:eastAsia="es-ES"/>
+                    </w:rPr>
+                    <w:t>Q01</w:t>
+                  </w:r>
+                </w:p>
+              </w:tc>
+              <w:tc>
+                <w:tcPr>
+                  <w:tcW w:w="980" w:type="dxa"/>
+                  <w:tcBorders>
+                    <w:top w:val="nil"/>
+                    <w:left w:val="nil"/>
+                    <w:bottom w:val="nil"/>
+                    <w:right w:val="nil"/>
+                  </w:tcBorders>
+                  <w:shd w:val="clear" w:color="auto" w:fill="auto"/>
+                  <w:noWrap/>
+                  <w:vAlign w:val="bottom"/>
+                  <w:hideMark/>
+                </w:tcPr>
+                <w:p>
+                  <w:pPr>
+                    <w:spacing w:after="0" w:line="240" w:lineRule="auto"/>
+                    <w:jc w:val="center"/>
+                    <w:rPr>
+                      <w:rFonts w:ascii="Calibri" w:eastAsia="Times New Roman" w:hAnsi="Calibri" w:cs="Calibri"/>
+                      <w:b/>
+                      <w:bCs/>
+                      <w:color w:val="000000"/>
+                      <w:lang w:eastAsia="es-ES"/>
+                    </w:rPr>
+                  </w:pPr>
+                  <w:r>
+                    <w:rPr>
+                      <w:rFonts w:ascii="Calibri" w:eastAsia="Times New Roman" w:hAnsi="Calibri" w:cs="Calibri"/>
+                      <w:b/>
+                      <w:bCs/>
+                      <w:color w:val="000000"/>
+                      <w:lang w:eastAsia="es-ES"/>
+                    </w:rPr>
+                    <w:t>V1</w:t>
+                  </w:r>
+                </w:p>
+              </w:tc>
+              <w:tc>
+                <w:tcPr>
+                  <w:tcW w:w="2600" w:type="dxa"/>
+                  <w:tcBorders>
+                    <w:top w:val="nil"/>
+                    <w:left w:val="nil"/>
+                    <w:bottom w:val="nil"/>
+                    <w:right w:val="nil"/>
+                  </w:tcBorders>
+                  <w:shd w:val="clear" w:color="auto" w:fill="auto"/>
+                  <w:noWrap/>
+                  <w:vAlign w:val="bottom"/>
+                  <w:hideMark/>
+                </w:tcPr>
+                <w:p>
+                  <w:pPr>
+                    <w:spacing w:after="0" w:line="240" w:lineRule="auto"/>
+                    <w:rPr>
+                      <w:rFonts w:ascii="Calibri" w:eastAsia="Times New Roman" w:hAnsi="Calibri" w:cs="Calibri"/>
+                      <w:color w:val="000000"/>
+                      <w:lang w:eastAsia="es-ES"/>
+                    </w:rPr>
+                  </w:pPr>
+                  <w:r>
+                    <w:rPr>
+                      <w:rFonts w:ascii="Calibri" w:eastAsia="Times New Roman" w:hAnsi="Calibri" w:cs="Calibri"/>
+                      <w:color w:val="000000"/>
+                      <w:lang w:eastAsia="es-ES"/>
+                    </w:rPr>
+                    <w:t>Motor Derecha</w:t>
+                  </w:r>
+                </w:p>
+              </w:tc>
+            </w:tr>
+          </w:tbl>
+          <w:p>
+            <w:pPr>
+              <w:rPr>
+                <w:sz w:val="24"/>
+              </w:rPr>
+            </w:pPr>
+          </w:p>
+          <w:p>
+            <w:pPr>
+              <w:rPr>
+                <w:sz w:val="24"/>
+              </w:rPr>
+            </w:pPr>
+            <w:r>
+              <w:rPr>
+                <w:sz w:val="24"/>
+              </w:rPr>
+              <w:tab/>
+              <w:t>Además de estos elementos también está el motor que mueve el husillo, que no está en la lista por no estar directamente relacionado con el PLC.</w:t>
+            </w:r>
           </w:p>
         </w:tc>
       </w:tr>
     </w:tbl>
+    <w:p>
+      <w:pPr>
+        <w:pStyle w:val="Prrafodelista"/>
+        <w:rPr>
+          <w:b/>
+          <w:sz w:val="24"/>
+        </w:rPr>
+      </w:pPr>
+    </w:p>
+    <w:p>
+      <w:pPr>
+        <w:pStyle w:val="Prrafodelista"/>
+        <w:rPr>
+          <w:b/>
+          <w:sz w:val="24"/>
+        </w:rPr>
+      </w:pPr>
+    </w:p>
+    <w:p>
+      <w:pPr>
+        <w:pStyle w:val="Prrafodelista"/>
+        <w:rPr>
+          <w:b/>
+          <w:sz w:val="24"/>
+        </w:rPr>
+      </w:pPr>
+    </w:p>
+    <w:p>
+      <w:pPr>
+        <w:pStyle w:val="Prrafodelista"/>
+        <w:rPr>
+          <w:b/>
+          <w:sz w:val="24"/>
+        </w:rPr>
+      </w:pPr>
+    </w:p>
+    <w:p>
+      <w:pPr>
+        <w:pStyle w:val="Prrafodelista"/>
+        <w:rPr>
+          <w:b/>
+          <w:sz w:val="24"/>
+        </w:rPr>
+      </w:pPr>
+    </w:p>
+    <w:p>
+      <w:pPr>
+        <w:pStyle w:val="Prrafodelista"/>
+        <w:rPr>
+          <w:b/>
+          <w:sz w:val="24"/>
+        </w:rPr>
+      </w:pPr>
+    </w:p>
+    <w:p>
+      <w:pPr>
+        <w:pStyle w:val="Prrafodelista"/>
+        <w:rPr>
+          <w:b/>
+          <w:sz w:val="24"/>
+        </w:rPr>
+      </w:pPr>
+    </w:p>
+    <w:p>
+      <w:pPr>
+        <w:pStyle w:val="Prrafodelista"/>
+        <w:rPr>
+          <w:b/>
+          <w:sz w:val="24"/>
+        </w:rPr>
+      </w:pPr>
+    </w:p>
+    <w:p>
+      <w:pPr>
+        <w:pStyle w:val="Prrafodelista"/>
+        <w:rPr>
+          <w:b/>
+          <w:sz w:val="24"/>
+        </w:rPr>
+      </w:pPr>
+    </w:p>
+    <w:p>
+      <w:pPr>
+        <w:pStyle w:val="Prrafodelista"/>
+        <w:rPr>
+          <w:b/>
+          <w:sz w:val="24"/>
+        </w:rPr>
+      </w:pPr>
+    </w:p>
+    <w:p>
+      <w:pPr>
+        <w:pStyle w:val="Prrafodelista"/>
+        <w:rPr>
+          <w:b/>
+          <w:sz w:val="24"/>
+        </w:rPr>
+      </w:pPr>
+    </w:p>
+    <w:p>
+      <w:pPr>
+        <w:pStyle w:val="Prrafodelista"/>
+        <w:rPr>
+          <w:b/>
+          <w:sz w:val="24"/>
+        </w:rPr>
+      </w:pPr>
+    </w:p>
+    <w:p>
+      <w:pPr>
+        <w:pStyle w:val="Prrafodelista"/>
+        <w:rPr>
+          <w:b/>
+          <w:sz w:val="24"/>
+        </w:rPr>
+      </w:pPr>
+    </w:p>
+    <w:p>
+      <w:pPr>
+        <w:pStyle w:val="Prrafodelista"/>
+        <w:rPr>
+          <w:b/>
+          <w:sz w:val="24"/>
+        </w:rPr>
+      </w:pPr>
+    </w:p>
+    <w:p>
+      <w:pPr>
+        <w:pStyle w:val="Prrafodelista"/>
+        <w:rPr>
+          <w:b/>
+          <w:sz w:val="24"/>
+        </w:rPr>
+      </w:pPr>
+    </w:p>
+    <w:p>
+      <w:pPr>
+        <w:pStyle w:val="Prrafodelista"/>
+        <w:rPr>
+          <w:b/>
+          <w:sz w:val="24"/>
+        </w:rPr>
+      </w:pPr>
+    </w:p>
+    <w:p>
+      <w:pPr>
+        <w:pStyle w:val="Prrafodelista"/>
+        <w:rPr>
+          <w:b/>
+          <w:sz w:val="24"/>
+        </w:rPr>
+      </w:pPr>
+    </w:p>
+    <w:p>
+      <w:pPr>
+        <w:pStyle w:val="Prrafodelista"/>
+        <w:rPr>
+          <w:b/>
+          <w:sz w:val="24"/>
+        </w:rPr>
+      </w:pPr>
+    </w:p>
+    <w:p>
+      <w:pPr>
+        <w:pStyle w:val="Prrafodelista"/>
+        <w:rPr>
+          <w:b/>
+          <w:sz w:val="24"/>
+        </w:rPr>
+      </w:pPr>
+    </w:p>
+    <w:p>
+      <w:pPr>
+        <w:pStyle w:val="Prrafodelista"/>
+        <w:rPr>
+          <w:b/>
+          <w:sz w:val="24"/>
+        </w:rPr>
+      </w:pPr>
+    </w:p>
+    <w:p>
+      <w:pPr>
+        <w:pStyle w:val="Prrafodelista"/>
+        <w:rPr>
+          <w:b/>
+          <w:sz w:val="24"/>
+        </w:rPr>
+      </w:pPr>
+    </w:p>
+    <w:p>
+      <w:pPr>
+        <w:pStyle w:val="Prrafodelista"/>
+        <w:rPr>
+          <w:b/>
+          <w:sz w:val="24"/>
+        </w:rPr>
+      </w:pPr>
+    </w:p>
+    <w:p>
+      <w:pPr>
+        <w:pStyle w:val="Prrafodelista"/>
+        <w:rPr>
+          <w:b/>
+          <w:sz w:val="24"/>
+        </w:rPr>
+      </w:pPr>
+    </w:p>
+    <w:p>
+      <w:pPr>
+        <w:pStyle w:val="Prrafodelista"/>
+        <w:rPr>
+          <w:b/>
+          <w:sz w:val="24"/>
+        </w:rPr>
+      </w:pPr>
+    </w:p>
+    <w:p>
+      <w:pPr>
+        <w:pStyle w:val="Prrafodelista"/>
+        <w:rPr>
+          <w:b/>
+          <w:sz w:val="24"/>
+        </w:rPr>
+      </w:pPr>
+    </w:p>
+    <w:p>
+      <w:pPr>
+        <w:pStyle w:val="Prrafodelista"/>
+        <w:rPr>
+          <w:b/>
+          <w:sz w:val="24"/>
+        </w:rPr>
+      </w:pPr>
+    </w:p>
+    <w:p>
+      <w:pPr>
+        <w:pStyle w:val="Prrafodelista"/>
+        <w:rPr>
+          <w:b/>
+          <w:sz w:val="24"/>
+        </w:rPr>
+      </w:pPr>
+    </w:p>
+    <w:p>
+      <w:pPr>
+        <w:pStyle w:val="Prrafodelista"/>
+        <w:rPr>
+          <w:b/>
+          <w:sz w:val="24"/>
+        </w:rPr>
+      </w:pPr>
+    </w:p>
+    <w:p>
+      <w:pPr>
+        <w:pStyle w:val="Prrafodelista"/>
+        <w:rPr>
+          <w:b/>
+          <w:sz w:val="24"/>
+        </w:rPr>
+      </w:pPr>
+    </w:p>
+    <w:p>
+      <w:pPr>
+        <w:pStyle w:val="Prrafodelista"/>
+        <w:rPr>
+          <w:b/>
+          <w:sz w:val="24"/>
+        </w:rPr>
+      </w:pPr>
+    </w:p>
+    <w:p>
+      <w:pPr>
+        <w:pStyle w:val="Prrafodelista"/>
+        <w:rPr>
+          <w:b/>
+          <w:sz w:val="24"/>
+        </w:rPr>
+      </w:pPr>
+    </w:p>
+    <w:p>
+      <w:pPr>
+        <w:pStyle w:val="Prrafodelista"/>
+        <w:rPr>
+          <w:b/>
+          <w:sz w:val="24"/>
+        </w:rPr>
+      </w:pPr>
+    </w:p>
+    <w:p>
+      <w:pPr>
+        <w:pStyle w:val="Prrafodelista"/>
+        <w:rPr>
+          <w:b/>
+          <w:sz w:val="24"/>
+        </w:rPr>
+      </w:pPr>
+    </w:p>
+    <w:p>
+      <w:pPr>
+        <w:pStyle w:val="Prrafodelista"/>
+        <w:rPr>
+          <w:b/>
+          <w:sz w:val="24"/>
+        </w:rPr>
+      </w:pPr>
+    </w:p>
+    <w:p>
+      <w:pPr>
+        <w:pStyle w:val="Prrafodelista"/>
+        <w:rPr>
+          <w:b/>
+          <w:sz w:val="24"/>
+        </w:rPr>
+      </w:pPr>
+    </w:p>
+    <w:p>
+      <w:pPr>
+        <w:pStyle w:val="Prrafodelista"/>
+        <w:rPr>
+          <w:b/>
+          <w:sz w:val="24"/>
+        </w:rPr>
+      </w:pPr>
+    </w:p>
+    <w:p>
+      <w:pPr>
+        <w:pStyle w:val="Prrafodelista"/>
+        <w:rPr>
+          <w:b/>
+          <w:sz w:val="24"/>
+        </w:rPr>
+      </w:pPr>
+    </w:p>
+    <w:p>
+      <w:pPr>
+        <w:pStyle w:val="Prrafodelista"/>
+        <w:rPr>
+          <w:b/>
+          <w:sz w:val="24"/>
+        </w:rPr>
+      </w:pPr>
+    </w:p>
+    <w:p>
+      <w:pPr>
+        <w:pStyle w:val="Prrafodelista"/>
+        <w:rPr>
+          <w:b/>
+          <w:sz w:val="24"/>
+        </w:rPr>
+      </w:pPr>
+    </w:p>
+    <w:p>
+      <w:pPr>
+        <w:pStyle w:val="Prrafodelista"/>
+        <w:rPr>
+          <w:b/>
+          <w:sz w:val="24"/>
+        </w:rPr>
+      </w:pPr>
+    </w:p>
+    <w:p>
+      <w:pPr>
+        <w:pStyle w:val="Prrafodelista"/>
+        <w:rPr>
+          <w:b/>
+          <w:sz w:val="24"/>
+        </w:rPr>
+      </w:pPr>
+    </w:p>
+    <w:p>
+      <w:pPr>
+        <w:pStyle w:val="Prrafodelista"/>
+        <w:rPr>
+          <w:b/>
+          <w:sz w:val="24"/>
+        </w:rPr>
+      </w:pPr>
+    </w:p>
+    <w:p>
+      <w:pPr>
+        <w:pStyle w:val="Prrafodelista"/>
+        <w:rPr>
+          <w:b/>
+          <w:sz w:val="24"/>
+        </w:rPr>
+      </w:pPr>
+    </w:p>
+    <w:p>
+      <w:pPr>
+        <w:pStyle w:val="Prrafodelista"/>
+        <w:rPr>
+          <w:b/>
+          <w:sz w:val="24"/>
+        </w:rPr>
+      </w:pPr>
+    </w:p>
+    <w:p>
+      <w:pPr>
+        <w:pStyle w:val="Prrafodelista"/>
+        <w:rPr>
+          <w:b/>
+          <w:sz w:val="24"/>
+        </w:rPr>
+      </w:pPr>
+    </w:p>
+    <w:p>
+      <w:pPr>
+        <w:pStyle w:val="Prrafodelista"/>
+        <w:rPr>
+          <w:b/>
+          <w:sz w:val="24"/>
+        </w:rPr>
+      </w:pPr>
+    </w:p>
+    <w:p>
+      <w:pPr>
+        <w:pStyle w:val="Prrafodelista"/>
+        <w:rPr>
+          <w:b/>
+          <w:sz w:val="24"/>
+        </w:rPr>
+      </w:pPr>
+    </w:p>
+    <w:p>
+      <w:pPr>
+        <w:pStyle w:val="Prrafodelista"/>
+        <w:rPr>
+          <w:b/>
+          <w:sz w:val="24"/>
+        </w:rPr>
+      </w:pPr>
+    </w:p>
+    <w:p>
+      <w:pPr>
+        <w:pStyle w:val="Prrafodelista"/>
+        <w:rPr>
+          <w:b/>
+          <w:sz w:val="24"/>
+        </w:rPr>
+      </w:pPr>
+    </w:p>
+    <w:p>
+      <w:pPr>
+        <w:pStyle w:val="Prrafodelista"/>
+        <w:rPr>
+          <w:b/>
+          <w:sz w:val="24"/>
+        </w:rPr>
+      </w:pPr>
+    </w:p>
+    <w:p>
+      <w:pPr>
+        <w:pStyle w:val="Prrafodelista"/>
+        <w:rPr>
+          <w:b/>
+          <w:sz w:val="24"/>
+        </w:rPr>
+      </w:pPr>
+    </w:p>
+    <w:p>
+      <w:pPr>
+        <w:pStyle w:val="Prrafodelista"/>
+        <w:rPr>
+          <w:b/>
+          <w:sz w:val="24"/>
+        </w:rPr>
+      </w:pPr>
+    </w:p>
+    <w:p>
+      <w:pPr>
+        <w:pStyle w:val="Prrafodelista"/>
+        <w:rPr>
+          <w:b/>
+          <w:sz w:val="24"/>
+        </w:rPr>
+      </w:pPr>
+    </w:p>
+    <w:p>
+      <w:pPr>
+        <w:pStyle w:val="Prrafodelista"/>
+        <w:rPr>
+          <w:b/>
+          <w:sz w:val="24"/>
+        </w:rPr>
+      </w:pPr>
+    </w:p>
+    <w:p>
+      <w:pPr>
+        <w:pStyle w:val="Prrafodelista"/>
+        <w:rPr>
+          <w:b/>
+          <w:sz w:val="24"/>
+        </w:rPr>
+      </w:pPr>
+    </w:p>
+    <w:p>
+      <w:pPr>
+        <w:pStyle w:val="Prrafodelista"/>
+        <w:rPr>
+          <w:b/>
+          <w:sz w:val="24"/>
+        </w:rPr>
+      </w:pPr>
+    </w:p>
+    <w:p>
+      <w:pPr>
+        <w:pStyle w:val="Prrafodelista"/>
+        <w:rPr>
+          <w:b/>
+          <w:sz w:val="24"/>
+        </w:rPr>
+      </w:pPr>
+    </w:p>
+    <w:p>
+      <w:pPr>
+        <w:pStyle w:val="Prrafodelista"/>
+        <w:rPr>
+          <w:b/>
+          <w:sz w:val="24"/>
+        </w:rPr>
+      </w:pPr>
+    </w:p>
+    <w:p>
+      <w:pPr>
+        <w:pStyle w:val="Prrafodelista"/>
+        <w:rPr>
+          <w:b/>
+          <w:sz w:val="24"/>
+        </w:rPr>
+      </w:pPr>
+    </w:p>
+    <w:p>
+      <w:pPr>
+        <w:pStyle w:val="Prrafodelista"/>
+        <w:rPr>
+          <w:b/>
+          <w:sz w:val="24"/>
+        </w:rPr>
+      </w:pPr>
+    </w:p>
+    <w:p>
+      <w:pPr>
+        <w:pStyle w:val="Prrafodelista"/>
+        <w:rPr>
+          <w:b/>
+          <w:sz w:val="24"/>
+        </w:rPr>
+      </w:pPr>
+    </w:p>
+    <w:p>
+      <w:pPr>
+        <w:pStyle w:val="Prrafodelista"/>
+        <w:rPr>
+          <w:b/>
+          <w:sz w:val="24"/>
+        </w:rPr>
+      </w:pPr>
+    </w:p>
+    <w:p>
+      <w:pPr>
+        <w:pStyle w:val="Prrafodelista"/>
+        <w:rPr>
+          <w:b/>
+          <w:sz w:val="24"/>
+        </w:rPr>
+      </w:pPr>
+    </w:p>
+    <w:p>
+      <w:pPr>
+        <w:pStyle w:val="Prrafodelista"/>
+        <w:rPr>
+          <w:b/>
+          <w:sz w:val="24"/>
+        </w:rPr>
+      </w:pPr>
+    </w:p>
+    <w:p>
+      <w:pPr>
+        <w:pStyle w:val="Prrafodelista"/>
+        <w:rPr>
+          <w:b/>
+          <w:sz w:val="24"/>
+        </w:rPr>
+      </w:pPr>
+    </w:p>
+    <w:p>
+      <w:pPr>
+        <w:pStyle w:val="Prrafodelista"/>
+        <w:rPr>
+          <w:b/>
+          <w:sz w:val="24"/>
+        </w:rPr>
+      </w:pPr>
+    </w:p>
+    <w:p>
+      <w:pPr>
+        <w:pStyle w:val="Prrafodelista"/>
+        <w:rPr>
+          <w:b/>
+          <w:sz w:val="24"/>
+        </w:rPr>
+      </w:pPr>
+    </w:p>
+    <w:p>
+      <w:pPr>
+        <w:pStyle w:val="Prrafodelista"/>
+        <w:rPr>
+          <w:b/>
+          <w:sz w:val="24"/>
+        </w:rPr>
+      </w:pPr>
+    </w:p>
+    <w:p>
+      <w:pPr>
+        <w:pStyle w:val="Prrafodelista"/>
+        <w:rPr>
+          <w:b/>
+          <w:sz w:val="24"/>
+        </w:rPr>
+      </w:pPr>
+    </w:p>
+    <w:p>
+      <w:pPr>
+        <w:pStyle w:val="Prrafodelista"/>
+        <w:rPr>
+          <w:b/>
+          <w:sz w:val="24"/>
+        </w:rPr>
+      </w:pPr>
+    </w:p>
+    <w:p>
+      <w:pPr>
+        <w:pStyle w:val="Prrafodelista"/>
+        <w:rPr>
+          <w:b/>
+          <w:sz w:val="24"/>
+        </w:rPr>
+      </w:pPr>
+    </w:p>
+    <w:p>
+      <w:pPr>
+        <w:pStyle w:val="Prrafodelista"/>
+        <w:rPr>
+          <w:b/>
+          <w:sz w:val="24"/>
+        </w:rPr>
+      </w:pPr>
+    </w:p>
+    <w:p>
+      <w:pPr>
+        <w:pStyle w:val="Prrafodelista"/>
+        <w:rPr>
+          <w:b/>
+          <w:sz w:val="24"/>
+        </w:rPr>
+      </w:pPr>
+    </w:p>
+    <w:p>
+      <w:pPr>
+        <w:pStyle w:val="Prrafodelista"/>
+        <w:rPr>
+          <w:b/>
+          <w:sz w:val="24"/>
+        </w:rPr>
+      </w:pPr>
+    </w:p>
+    <w:p>
+      <w:pPr>
+        <w:pStyle w:val="Prrafodelista"/>
+        <w:rPr>
+          <w:b/>
+          <w:sz w:val="24"/>
+        </w:rPr>
+      </w:pPr>
+    </w:p>
+    <w:p>
+      <w:pPr>
+        <w:pStyle w:val="Prrafodelista"/>
+        <w:rPr>
+          <w:b/>
+          <w:sz w:val="24"/>
+        </w:rPr>
+      </w:pPr>
+    </w:p>
+    <w:p>
+      <w:pPr>
+        <w:pStyle w:val="Prrafodelista"/>
+        <w:rPr>
+          <w:b/>
+          <w:sz w:val="24"/>
+        </w:rPr>
+      </w:pPr>
+    </w:p>
+    <w:p>
+      <w:pPr>
+        <w:pStyle w:val="Prrafodelista"/>
+        <w:rPr>
+          <w:b/>
+          <w:sz w:val="24"/>
+        </w:rPr>
+      </w:pPr>
+    </w:p>
+    <w:p>
+      <w:pPr>
+        <w:pStyle w:val="Prrafodelista"/>
+        <w:rPr>
+          <w:b/>
+          <w:sz w:val="24"/>
+        </w:rPr>
+      </w:pPr>
+    </w:p>
+    <w:p>
+      <w:pPr>
+        <w:pStyle w:val="Prrafodelista"/>
+        <w:rPr>
+          <w:b/>
+          <w:sz w:val="24"/>
+        </w:rPr>
+      </w:pPr>
+    </w:p>
+    <w:p>
+      <w:pPr>
+        <w:pStyle w:val="Prrafodelista"/>
+        <w:rPr>
+          <w:b/>
+          <w:sz w:val="24"/>
+        </w:rPr>
+      </w:pPr>
+    </w:p>
+    <w:p>
+      <w:pPr>
+        <w:pStyle w:val="Prrafodelista"/>
+        <w:rPr>
+          <w:b/>
+          <w:sz w:val="24"/>
+        </w:rPr>
+      </w:pPr>
+    </w:p>
+    <w:p>
+      <w:pPr>
+        <w:pStyle w:val="Prrafodelista"/>
+        <w:rPr>
+          <w:b/>
+          <w:sz w:val="24"/>
+        </w:rPr>
+      </w:pPr>
+    </w:p>
+    <w:p>
+      <w:pPr>
+        <w:pStyle w:val="Prrafodelista"/>
+        <w:rPr>
+          <w:b/>
+          <w:sz w:val="24"/>
+        </w:rPr>
+      </w:pPr>
+    </w:p>
+    <w:p>
+      <w:pPr>
+        <w:pStyle w:val="Prrafodelista"/>
+        <w:rPr>
+          <w:b/>
+          <w:sz w:val="24"/>
+        </w:rPr>
+      </w:pPr>
+    </w:p>
+    <w:p>
+      <w:pPr>
+        <w:pStyle w:val="Prrafodelista"/>
+        <w:rPr>
+          <w:b/>
+          <w:sz w:val="24"/>
+        </w:rPr>
+      </w:pPr>
+    </w:p>
+    <w:p>
+      <w:pPr>
+        <w:pStyle w:val="Prrafodelista"/>
+        <w:rPr>
+          <w:b/>
+          <w:sz w:val="24"/>
+        </w:rPr>
+      </w:pPr>
+    </w:p>
+    <w:p>
+      <w:pPr>
+        <w:pStyle w:val="Prrafodelista"/>
+        <w:rPr>
+          <w:b/>
+          <w:sz w:val="24"/>
+        </w:rPr>
+      </w:pPr>
+    </w:p>
+    <w:p>
+      <w:pPr>
+        <w:pStyle w:val="Prrafodelista"/>
+        <w:rPr>
+          <w:b/>
+          <w:sz w:val="24"/>
+        </w:rPr>
+      </w:pPr>
+    </w:p>
+    <w:p>
+      <w:pPr>
+        <w:pStyle w:val="Prrafodelista"/>
+        <w:rPr>
+          <w:b/>
+          <w:sz w:val="24"/>
+        </w:rPr>
+      </w:pPr>
+    </w:p>
+    <w:p>
+      <w:pPr>
+        <w:pStyle w:val="Prrafodelista"/>
+        <w:rPr>
+          <w:b/>
+          <w:sz w:val="24"/>
+        </w:rPr>
+      </w:pPr>
+    </w:p>
+    <w:p>
+      <w:pPr>
+        <w:pStyle w:val="Prrafodelista"/>
+        <w:rPr>
+          <w:b/>
+          <w:sz w:val="24"/>
+        </w:rPr>
+      </w:pPr>
+    </w:p>
+    <w:p>
+      <w:pPr>
+        <w:pStyle w:val="Prrafodelista"/>
+        <w:rPr>
+          <w:b/>
+          <w:sz w:val="24"/>
+        </w:rPr>
+      </w:pPr>
+    </w:p>
+    <w:p>
+      <w:pPr>
+        <w:pStyle w:val="Prrafodelista"/>
+        <w:rPr>
+          <w:b/>
+          <w:sz w:val="24"/>
+        </w:rPr>
+      </w:pPr>
+    </w:p>
+    <w:p>
+      <w:pPr>
+        <w:pStyle w:val="Prrafodelista"/>
+        <w:rPr>
+          <w:b/>
+          <w:sz w:val="24"/>
+        </w:rPr>
+      </w:pPr>
+    </w:p>
+    <w:p>
+      <w:pPr>
+        <w:pStyle w:val="Prrafodelista"/>
+        <w:rPr>
+          <w:b/>
+          <w:sz w:val="24"/>
+        </w:rPr>
+      </w:pPr>
+    </w:p>
+    <w:p>
+      <w:pPr>
+        <w:pStyle w:val="Prrafodelista"/>
+        <w:rPr>
+          <w:b/>
+          <w:sz w:val="24"/>
+        </w:rPr>
+      </w:pPr>
+    </w:p>
+    <w:p>
+      <w:pPr>
+        <w:pStyle w:val="Prrafodelista"/>
+        <w:rPr>
+          <w:b/>
+          <w:sz w:val="24"/>
+        </w:rPr>
+      </w:pPr>
+    </w:p>
+    <w:p>
+      <w:pPr>
+        <w:pStyle w:val="Prrafodelista"/>
+        <w:rPr>
+          <w:b/>
+          <w:sz w:val="24"/>
+        </w:rPr>
+      </w:pPr>
+    </w:p>
+    <w:p>
+      <w:pPr>
+        <w:pStyle w:val="Prrafodelista"/>
+        <w:rPr>
+          <w:b/>
+          <w:sz w:val="24"/>
+        </w:rPr>
+      </w:pPr>
+    </w:p>
+    <w:p>
+      <w:pPr>
+        <w:pStyle w:val="Prrafodelista"/>
+        <w:rPr>
+          <w:b/>
+          <w:sz w:val="24"/>
+        </w:rPr>
+      </w:pPr>
+    </w:p>
+    <w:p>
+      <w:pPr>
+        <w:pStyle w:val="Prrafodelista"/>
+        <w:rPr>
+          <w:b/>
+          <w:sz w:val="24"/>
+        </w:rPr>
+      </w:pPr>
+    </w:p>
+    <w:p>
+      <w:pPr>
+        <w:pStyle w:val="Prrafodelista"/>
+        <w:rPr>
+          <w:b/>
+          <w:sz w:val="24"/>
+        </w:rPr>
+      </w:pPr>
+    </w:p>
+    <w:p>
+      <w:pPr>
+        <w:pStyle w:val="Prrafodelista"/>
+        <w:rPr>
+          <w:b/>
+          <w:sz w:val="24"/>
+        </w:rPr>
+      </w:pPr>
+    </w:p>
+    <w:p>
+      <w:pPr>
+        <w:pStyle w:val="Prrafodelista"/>
+        <w:rPr>
+          <w:b/>
+          <w:sz w:val="24"/>
+        </w:rPr>
+      </w:pPr>
+    </w:p>
+    <w:p>
+      <w:pPr>
+        <w:pStyle w:val="Prrafodelista"/>
+        <w:rPr>
+          <w:b/>
+          <w:sz w:val="24"/>
+        </w:rPr>
+      </w:pPr>
+    </w:p>
+    <w:p>
+      <w:pPr>
+        <w:pStyle w:val="Prrafodelista"/>
+        <w:rPr>
+          <w:b/>
+          <w:sz w:val="24"/>
+        </w:rPr>
+      </w:pPr>
+    </w:p>
+    <w:p>
+      <w:pPr>
+        <w:pStyle w:val="Prrafodelista"/>
+        <w:rPr>
+          <w:b/>
+          <w:sz w:val="24"/>
+        </w:rPr>
+      </w:pPr>
+    </w:p>
+    <w:p>
+      <w:pPr>
+        <w:pStyle w:val="Prrafodelista"/>
+        <w:rPr>
+          <w:b/>
+          <w:sz w:val="24"/>
+        </w:rPr>
+      </w:pPr>
+    </w:p>
+    <w:p>
+      <w:pPr>
+        <w:pStyle w:val="Prrafodelista"/>
+        <w:rPr>
+          <w:b/>
+          <w:sz w:val="24"/>
+        </w:rPr>
+      </w:pPr>
+    </w:p>
+    <w:p>
+      <w:pPr>
+        <w:pStyle w:val="Prrafodelista"/>
+        <w:rPr>
+          <w:b/>
+          <w:sz w:val="24"/>
+        </w:rPr>
+      </w:pPr>
+    </w:p>
+    <w:p>
+      <w:pPr>
+        <w:pStyle w:val="Prrafodelista"/>
+        <w:rPr>
+          <w:b/>
+          <w:sz w:val="24"/>
+        </w:rPr>
+      </w:pPr>
+    </w:p>
+    <w:p>
+      <w:pPr>
+        <w:pStyle w:val="Prrafodelista"/>
+        <w:rPr>
+          <w:b/>
+          <w:sz w:val="24"/>
+        </w:rPr>
+      </w:pPr>
+    </w:p>
+    <w:p>
+      <w:pPr>
+        <w:pStyle w:val="Prrafodelista"/>
+        <w:rPr>
+          <w:b/>
+          <w:sz w:val="24"/>
+        </w:rPr>
+      </w:pPr>
+    </w:p>
+    <w:p>
+      <w:pPr>
+        <w:pStyle w:val="Prrafodelista"/>
+        <w:rPr>
+          <w:b/>
+          <w:sz w:val="24"/>
+        </w:rPr>
+      </w:pPr>
+    </w:p>
+    <w:p>
+      <w:pPr>
+        <w:pStyle w:val="Prrafodelista"/>
+        <w:rPr>
+          <w:b/>
+          <w:sz w:val="24"/>
+        </w:rPr>
+      </w:pPr>
+    </w:p>
+    <w:p>
+      <w:pPr>
+        <w:pStyle w:val="Prrafodelista"/>
+        <w:rPr>
+          <w:b/>
+          <w:sz w:val="24"/>
+        </w:rPr>
+      </w:pPr>
+    </w:p>
+    <w:p>
+      <w:pPr>
+        <w:pStyle w:val="Prrafodelista"/>
+        <w:rPr>
+          <w:b/>
+          <w:sz w:val="24"/>
+        </w:rPr>
+      </w:pPr>
+    </w:p>
+    <w:p>
+      <w:pPr>
+        <w:pStyle w:val="Prrafodelista"/>
+        <w:rPr>
+          <w:b/>
+          <w:sz w:val="24"/>
+        </w:rPr>
+      </w:pPr>
+    </w:p>
+    <w:p>
+      <w:pPr>
+        <w:pStyle w:val="Prrafodelista"/>
+        <w:rPr>
+          <w:b/>
+          <w:sz w:val="24"/>
+        </w:rPr>
+      </w:pPr>
+    </w:p>
+    <w:p>
+      <w:pPr>
+        <w:pStyle w:val="Prrafodelista"/>
+        <w:rPr>
+          <w:b/>
+          <w:sz w:val="24"/>
+        </w:rPr>
+      </w:pPr>
+    </w:p>
+    <w:p>
+      <w:pPr>
+        <w:pStyle w:val="Prrafodelista"/>
+        <w:rPr>
+          <w:b/>
+          <w:sz w:val="24"/>
+        </w:rPr>
+      </w:pPr>
+    </w:p>
+    <w:p>
+      <w:pPr>
+        <w:pStyle w:val="Prrafodelista"/>
+        <w:rPr>
+          <w:b/>
+          <w:sz w:val="24"/>
+        </w:rPr>
+      </w:pPr>
+    </w:p>
+    <w:p>
+      <w:pPr>
+        <w:pStyle w:val="Prrafodelista"/>
+        <w:rPr>
+          <w:b/>
+          <w:sz w:val="24"/>
+        </w:rPr>
+      </w:pPr>
+    </w:p>
+    <w:p>
+      <w:pPr>
+        <w:pStyle w:val="Prrafodelista"/>
+        <w:rPr>
+          <w:b/>
+          <w:sz w:val="24"/>
+        </w:rPr>
+      </w:pPr>
+    </w:p>
+    <w:p>
+      <w:pPr>
+        <w:pStyle w:val="Prrafodelista"/>
+        <w:rPr>
+          <w:b/>
+          <w:sz w:val="24"/>
+        </w:rPr>
+      </w:pPr>
+    </w:p>
+    <w:p>
+      <w:pPr>
+        <w:pStyle w:val="Prrafodelista"/>
+        <w:rPr>
+          <w:b/>
+          <w:sz w:val="24"/>
+        </w:rPr>
+      </w:pPr>
+    </w:p>
+    <w:p>
+      <w:pPr>
+        <w:pStyle w:val="Prrafodelista"/>
+        <w:rPr>
+          <w:b/>
+          <w:sz w:val="24"/>
+        </w:rPr>
+      </w:pPr>
+    </w:p>
+    <w:p>
+      <w:pPr>
+        <w:pStyle w:val="Prrafodelista"/>
+        <w:rPr>
+          <w:b/>
+          <w:sz w:val="24"/>
+        </w:rPr>
+      </w:pPr>
+    </w:p>
+    <w:p>
+      <w:pPr>
+        <w:pStyle w:val="Prrafodelista"/>
+        <w:rPr>
+          <w:b/>
+          <w:sz w:val="24"/>
+        </w:rPr>
+      </w:pPr>
+    </w:p>
+    <w:p>
+      <w:pPr>
+        <w:pStyle w:val="Prrafodelista"/>
+        <w:rPr>
+          <w:b/>
+          <w:sz w:val="24"/>
+        </w:rPr>
+      </w:pPr>
+    </w:p>
+    <w:p>
+      <w:pPr>
+        <w:pStyle w:val="Prrafodelista"/>
+        <w:rPr>
+          <w:b/>
+          <w:sz w:val="24"/>
+        </w:rPr>
+      </w:pPr>
+    </w:p>
+    <w:p>
+      <w:pPr>
+        <w:pStyle w:val="Prrafodelista"/>
+        <w:rPr>
+          <w:b/>
+          <w:sz w:val="24"/>
+        </w:rPr>
+      </w:pPr>
+    </w:p>
+    <w:p>
+      <w:pPr>
+        <w:pStyle w:val="Prrafodelista"/>
+        <w:rPr>
+          <w:b/>
+          <w:sz w:val="24"/>
+        </w:rPr>
+      </w:pPr>
+    </w:p>
+    <w:p>
+      <w:pPr>
+        <w:pStyle w:val="Prrafodelista"/>
+        <w:rPr>
+          <w:b/>
+          <w:sz w:val="24"/>
+        </w:rPr>
+      </w:pPr>
+    </w:p>
+    <w:p>
+      <w:pPr>
+        <w:pStyle w:val="Prrafodelista"/>
+        <w:rPr>
+          <w:b/>
+          <w:sz w:val="24"/>
+        </w:rPr>
+      </w:pPr>
+    </w:p>
+    <w:p>
+      <w:pPr>
+        <w:pStyle w:val="Prrafodelista"/>
+        <w:rPr>
+          <w:b/>
+          <w:sz w:val="24"/>
+        </w:rPr>
+      </w:pPr>
+    </w:p>
+    <w:p>
+      <w:pPr>
+        <w:pStyle w:val="Prrafodelista"/>
+        <w:rPr>
+          <w:b/>
+          <w:sz w:val="24"/>
+        </w:rPr>
+      </w:pPr>
+    </w:p>
+    <w:p>
+      <w:pPr>
+        <w:pStyle w:val="Prrafodelista"/>
+        <w:rPr>
+          <w:b/>
+          <w:sz w:val="24"/>
+        </w:rPr>
+      </w:pPr>
+    </w:p>
+    <w:p>
+      <w:pPr>
+        <w:pStyle w:val="Prrafodelista"/>
+        <w:rPr>
+          <w:b/>
+          <w:sz w:val="24"/>
+        </w:rPr>
+      </w:pPr>
+    </w:p>
+    <w:p>
+      <w:pPr>
+        <w:pStyle w:val="Prrafodelista"/>
+        <w:rPr>
+          <w:b/>
+          <w:sz w:val="24"/>
+        </w:rPr>
+      </w:pPr>
+    </w:p>
+    <w:p>
+      <w:pPr>
+        <w:pStyle w:val="Prrafodelista"/>
+        <w:rPr>
+          <w:b/>
+          <w:sz w:val="24"/>
+        </w:rPr>
+      </w:pPr>
+    </w:p>
+    <w:p>
+      <w:pPr>
+        <w:pStyle w:val="Prrafodelista"/>
+        <w:rPr>
+          <w:b/>
+          <w:sz w:val="24"/>
+        </w:rPr>
+      </w:pPr>
+    </w:p>
+    <w:p>
+      <w:pPr>
+        <w:pStyle w:val="Prrafodelista"/>
+        <w:rPr>
+          <w:b/>
+          <w:sz w:val="24"/>
+        </w:rPr>
+      </w:pPr>
+    </w:p>
+    <w:p>
+      <w:pPr>
+        <w:pStyle w:val="Prrafodelista"/>
+        <w:rPr>
+          <w:b/>
+          <w:sz w:val="24"/>
+        </w:rPr>
+      </w:pPr>
+    </w:p>
+    <w:p>
+      <w:pPr>
+        <w:pStyle w:val="Prrafodelista"/>
+        <w:rPr>
+          <w:b/>
+          <w:sz w:val="24"/>
+        </w:rPr>
+      </w:pPr>
+    </w:p>
+    <w:p>
+      <w:pPr>
+        <w:pStyle w:val="Prrafodelista"/>
+        <w:rPr>
+          <w:b/>
+          <w:sz w:val="24"/>
+        </w:rPr>
+      </w:pPr>
+    </w:p>
+    <w:p>
+      <w:pPr>
+        <w:pStyle w:val="Prrafodelista"/>
+        <w:rPr>
+          <w:b/>
+          <w:sz w:val="24"/>
+        </w:rPr>
+      </w:pPr>
+    </w:p>
+    <w:p>
+      <w:pPr>
+        <w:pStyle w:val="Prrafodelista"/>
+        <w:rPr>
+          <w:b/>
+          <w:sz w:val="24"/>
+        </w:rPr>
+      </w:pPr>
+    </w:p>
+    <w:p>
+      <w:pPr>
+        <w:pStyle w:val="Prrafodelista"/>
+        <w:rPr>
+          <w:b/>
+          <w:sz w:val="24"/>
+        </w:rPr>
+      </w:pPr>
+    </w:p>
+    <w:p>
+      <w:pPr>
+        <w:pStyle w:val="Prrafodelista"/>
+        <w:rPr>
+          <w:b/>
+          <w:sz w:val="24"/>
+        </w:rPr>
+      </w:pPr>
+    </w:p>
+    <w:p>
+      <w:pPr>
+        <w:pStyle w:val="Prrafodelista"/>
+        <w:rPr>
+          <w:b/>
+          <w:sz w:val="24"/>
+        </w:rPr>
+      </w:pPr>
+    </w:p>
+    <w:p>
+      <w:pPr>
+        <w:pStyle w:val="Prrafodelista"/>
+        <w:rPr>
+          <w:b/>
+          <w:sz w:val="24"/>
+        </w:rPr>
+      </w:pPr>
+    </w:p>
+    <w:p>
+      <w:pPr>
+        <w:pStyle w:val="Prrafodelista"/>
+        <w:rPr>
+          <w:b/>
+          <w:sz w:val="24"/>
+        </w:rPr>
+      </w:pPr>
+    </w:p>
+    <w:p>
+      <w:pPr>
+        <w:pStyle w:val="Prrafodelista"/>
+        <w:rPr>
+          <w:b/>
+          <w:sz w:val="24"/>
+        </w:rPr>
+      </w:pPr>
+    </w:p>
+    <w:p>
+      <w:pPr>
+        <w:pStyle w:val="Prrafodelista"/>
+        <w:rPr>
+          <w:b/>
+          <w:sz w:val="24"/>
+        </w:rPr>
+      </w:pPr>
+    </w:p>
+    <w:p>
+      <w:pPr>
+        <w:pStyle w:val="Prrafodelista"/>
+        <w:rPr>
+          <w:b/>
+          <w:sz w:val="24"/>
+        </w:rPr>
+      </w:pPr>
+    </w:p>
+    <w:p>
+      <w:pPr>
+        <w:pStyle w:val="Prrafodelista"/>
+        <w:rPr>
+          <w:b/>
+          <w:sz w:val="24"/>
+        </w:rPr>
+      </w:pPr>
+    </w:p>
+    <w:p>
+      <w:pPr>
+        <w:pStyle w:val="Prrafodelista"/>
+        <w:rPr>
+          <w:b/>
+          <w:sz w:val="24"/>
+        </w:rPr>
+      </w:pPr>
+    </w:p>
+    <w:p>
+      <w:pPr>
+        <w:pStyle w:val="Prrafodelista"/>
+        <w:rPr>
+          <w:b/>
+          <w:sz w:val="24"/>
+        </w:rPr>
+      </w:pPr>
+    </w:p>
+    <w:p>
+      <w:pPr>
+        <w:pStyle w:val="Prrafodelista"/>
+        <w:rPr>
+          <w:b/>
+          <w:sz w:val="24"/>
+        </w:rPr>
+      </w:pPr>
+    </w:p>
+    <w:p>
+      <w:pPr>
+        <w:pStyle w:val="Prrafodelista"/>
+        <w:rPr>
+          <w:b/>
+          <w:sz w:val="24"/>
+        </w:rPr>
+      </w:pPr>
+    </w:p>
+    <w:p>
+      <w:pPr>
+        <w:pStyle w:val="Prrafodelista"/>
+        <w:rPr>
+          <w:b/>
+          <w:sz w:val="24"/>
+        </w:rPr>
+      </w:pPr>
+    </w:p>
+    <w:p>
+      <w:pPr>
+        <w:pStyle w:val="Prrafodelista"/>
+        <w:rPr>
+          <w:b/>
+          <w:sz w:val="24"/>
+        </w:rPr>
+      </w:pPr>
+    </w:p>
+    <w:p>
+      <w:pPr>
+        <w:pStyle w:val="Prrafodelista"/>
+        <w:rPr>
+          <w:b/>
+          <w:sz w:val="24"/>
+        </w:rPr>
+      </w:pPr>
+    </w:p>
+    <w:p>
+      <w:pPr>
+        <w:pStyle w:val="Prrafodelista"/>
+        <w:rPr>
+          <w:b/>
+          <w:sz w:val="24"/>
+        </w:rPr>
+      </w:pPr>
+    </w:p>
+    <w:p>
+      <w:pPr>
+        <w:pStyle w:val="Prrafodelista"/>
+        <w:rPr>
+          <w:b/>
+          <w:sz w:val="24"/>
+        </w:rPr>
+      </w:pPr>
+    </w:p>
+    <w:p>
+      <w:pPr>
+        <w:pStyle w:val="Prrafodelista"/>
+        <w:rPr>
+          <w:b/>
+          <w:sz w:val="24"/>
+        </w:rPr>
+      </w:pPr>
+    </w:p>
+    <w:p>
+      <w:pPr>
+        <w:pStyle w:val="Prrafodelista"/>
+        <w:rPr>
+          <w:b/>
+          <w:sz w:val="24"/>
+        </w:rPr>
+      </w:pPr>
+    </w:p>
+    <w:p>
+      <w:pPr>
+        <w:pStyle w:val="Prrafodelista"/>
+        <w:rPr>
+          <w:b/>
+          <w:sz w:val="24"/>
+        </w:rPr>
+      </w:pPr>
+    </w:p>
+    <w:p>
+      <w:pPr>
+        <w:pStyle w:val="Prrafodelista"/>
+        <w:rPr>
+          <w:b/>
+          <w:sz w:val="24"/>
+        </w:rPr>
+      </w:pPr>
+    </w:p>
+    <w:p>
+      <w:pPr>
+        <w:pStyle w:val="Prrafodelista"/>
+        <w:rPr>
+          <w:b/>
+          <w:sz w:val="24"/>
+        </w:rPr>
+      </w:pPr>
+    </w:p>
+    <w:p>
+      <w:pPr>
+        <w:pStyle w:val="Prrafodelista"/>
+        <w:rPr>
+          <w:b/>
+          <w:sz w:val="24"/>
+        </w:rPr>
+      </w:pPr>
+    </w:p>
+    <w:p>
+      <w:pPr>
+        <w:pStyle w:val="Prrafodelista"/>
+        <w:rPr>
+          <w:b/>
+          <w:sz w:val="24"/>
+        </w:rPr>
+      </w:pPr>
+    </w:p>
+    <w:p>
+      <w:pPr>
+        <w:pStyle w:val="Prrafodelista"/>
+        <w:rPr>
+          <w:b/>
+          <w:sz w:val="24"/>
+        </w:rPr>
+      </w:pPr>
+    </w:p>
+    <w:p>
+      <w:pPr>
+        <w:pStyle w:val="Prrafodelista"/>
+        <w:rPr>
+          <w:b/>
+          <w:sz w:val="24"/>
+        </w:rPr>
+      </w:pPr>
+    </w:p>
+    <w:p>
+      <w:pPr>
+        <w:pStyle w:val="Prrafodelista"/>
+        <w:rPr>
+          <w:b/>
+          <w:sz w:val="24"/>
+        </w:rPr>
+      </w:pPr>
+    </w:p>
+    <w:p>
+      <w:pPr>
+        <w:pStyle w:val="Prrafodelista"/>
+        <w:rPr>
+          <w:b/>
+          <w:sz w:val="24"/>
+        </w:rPr>
+      </w:pPr>
+    </w:p>
+    <w:p>
+      <w:pPr>
+        <w:pStyle w:val="Prrafodelista"/>
+        <w:rPr>
+          <w:b/>
+          <w:sz w:val="24"/>
+        </w:rPr>
+      </w:pPr>
+    </w:p>
+    <w:p>
+      <w:pPr>
+        <w:pStyle w:val="Prrafodelista"/>
+        <w:rPr>
+          <w:b/>
+          <w:sz w:val="24"/>
+        </w:rPr>
+      </w:pPr>
+    </w:p>
+    <w:p>
+      <w:pPr>
+        <w:pStyle w:val="Prrafodelista"/>
+        <w:rPr>
+          <w:b/>
+          <w:sz w:val="24"/>
+        </w:rPr>
+      </w:pPr>
+    </w:p>
+    <w:p>
+      <w:pPr>
+        <w:pStyle w:val="Prrafodelista"/>
+        <w:rPr>
+          <w:b/>
+          <w:sz w:val="24"/>
+        </w:rPr>
+      </w:pPr>
+    </w:p>
+    <w:p>
+      <w:pPr>
+        <w:pStyle w:val="Prrafodelista"/>
+        <w:rPr>
+          <w:b/>
+          <w:sz w:val="24"/>
+        </w:rPr>
+      </w:pPr>
+    </w:p>
+    <w:p>
+      <w:pPr>
+        <w:pStyle w:val="Prrafodelista"/>
+        <w:rPr>
+          <w:b/>
+          <w:sz w:val="24"/>
+        </w:rPr>
+      </w:pPr>
+    </w:p>
+    <w:p>
+      <w:pPr>
+        <w:pStyle w:val="Prrafodelista"/>
+        <w:rPr>
+          <w:b/>
+          <w:sz w:val="24"/>
+        </w:rPr>
+      </w:pPr>
+    </w:p>
+    <w:p>
+      <w:pPr>
+        <w:pStyle w:val="Prrafodelista"/>
+        <w:rPr>
+          <w:b/>
+          <w:sz w:val="24"/>
+        </w:rPr>
+      </w:pPr>
+    </w:p>
+    <w:p>
+      <w:pPr>
+        <w:pStyle w:val="Prrafodelista"/>
+        <w:rPr>
+          <w:b/>
+          <w:sz w:val="24"/>
+        </w:rPr>
+      </w:pPr>
+    </w:p>
+    <w:p>
+      <w:pPr>
+        <w:pStyle w:val="Prrafodelista"/>
+        <w:rPr>
+          <w:b/>
+          <w:sz w:val="24"/>
+        </w:rPr>
+      </w:pPr>
+    </w:p>
+    <w:p>
+      <w:pPr>
+        <w:pStyle w:val="Prrafodelista"/>
+        <w:rPr>
+          <w:b/>
+          <w:sz w:val="24"/>
+        </w:rPr>
+      </w:pPr>
+    </w:p>
+    <w:p>
+      <w:pPr>
+        <w:pStyle w:val="Prrafodelista"/>
+        <w:rPr>
+          <w:b/>
+          <w:sz w:val="24"/>
+        </w:rPr>
+      </w:pPr>
+    </w:p>
+    <w:p>
+      <w:pPr>
+        <w:pStyle w:val="Prrafodelista"/>
+        <w:rPr>
+          <w:b/>
+          <w:sz w:val="24"/>
+        </w:rPr>
+      </w:pPr>
+    </w:p>
+    <w:p>
+      <w:pPr>
+        <w:pStyle w:val="Prrafodelista"/>
+        <w:rPr>
+          <w:b/>
+          <w:sz w:val="24"/>
+        </w:rPr>
+      </w:pPr>
+    </w:p>
+    <w:p>
+      <w:pPr>
+        <w:pStyle w:val="Prrafodelista"/>
+        <w:rPr>
+          <w:b/>
+          <w:sz w:val="24"/>
+        </w:rPr>
+      </w:pPr>
+    </w:p>
+    <w:p>
+      <w:pPr>
+        <w:pStyle w:val="Prrafodelista"/>
+        <w:rPr>
+          <w:b/>
+          <w:sz w:val="24"/>
+        </w:rPr>
+      </w:pPr>
+    </w:p>
+    <w:p>
+      <w:pPr>
+        <w:pStyle w:val="Prrafodelista"/>
+        <w:rPr>
+          <w:b/>
+          <w:sz w:val="24"/>
+        </w:rPr>
+      </w:pPr>
+    </w:p>
+    <w:p>
+      <w:pPr>
+        <w:pStyle w:val="Prrafodelista"/>
+        <w:rPr>
+          <w:b/>
+          <w:sz w:val="24"/>
+        </w:rPr>
+      </w:pPr>
+    </w:p>
+    <w:p>
+      <w:pPr>
+        <w:pStyle w:val="Prrafodelista"/>
+        <w:rPr>
+          <w:b/>
+          <w:sz w:val="24"/>
+        </w:rPr>
+      </w:pPr>
+    </w:p>
+    <w:p>
+      <w:pPr>
+        <w:pStyle w:val="Prrafodelista"/>
+        <w:rPr>
+          <w:b/>
+          <w:sz w:val="24"/>
+        </w:rPr>
+      </w:pPr>
+    </w:p>
+    <w:p>
+      <w:pPr>
+        <w:pStyle w:val="Prrafodelista"/>
+        <w:rPr>
+          <w:b/>
+          <w:sz w:val="24"/>
+        </w:rPr>
+      </w:pPr>
+    </w:p>
+    <w:p>
+      <w:pPr>
+        <w:pStyle w:val="Prrafodelista"/>
+        <w:rPr>
+          <w:b/>
+          <w:sz w:val="24"/>
+        </w:rPr>
+      </w:pPr>
+    </w:p>
+    <w:p>
+      <w:pPr>
+        <w:pStyle w:val="Prrafodelista"/>
+        <w:rPr>
+          <w:b/>
+          <w:sz w:val="24"/>
+        </w:rPr>
+      </w:pPr>
+    </w:p>
+    <w:p>
+      <w:pPr>
+        <w:pStyle w:val="Prrafodelista"/>
+        <w:rPr>
+          <w:b/>
+          <w:sz w:val="24"/>
+        </w:rPr>
+      </w:pPr>
+    </w:p>
+    <w:p>
+      <w:pPr>
+        <w:pStyle w:val="Prrafodelista"/>
+        <w:rPr>
+          <w:b/>
+          <w:sz w:val="24"/>
+        </w:rPr>
+      </w:pPr>
+    </w:p>
+    <w:p>
+      <w:pPr>
+        <w:pStyle w:val="Prrafodelista"/>
+        <w:rPr>
+          <w:b/>
+          <w:sz w:val="24"/>
+        </w:rPr>
+      </w:pPr>
+    </w:p>
+    <w:p>
+      <w:pPr>
+        <w:pStyle w:val="Prrafodelista"/>
+        <w:rPr>
+          <w:b/>
+          <w:sz w:val="24"/>
+        </w:rPr>
+      </w:pPr>
+    </w:p>
+    <w:p>
+      <w:pPr>
+        <w:pStyle w:val="Prrafodelista"/>
+        <w:rPr>
+          <w:b/>
+          <w:sz w:val="24"/>
+        </w:rPr>
+      </w:pPr>
+    </w:p>
+    <w:p>
+      <w:pPr>
+        <w:pStyle w:val="Prrafodelista"/>
+        <w:rPr>
+          <w:b/>
+          <w:sz w:val="24"/>
+        </w:rPr>
+      </w:pPr>
+    </w:p>
+    <w:p>
+      <w:pPr>
+        <w:pStyle w:val="Prrafodelista"/>
+        <w:rPr>
+          <w:b/>
+          <w:sz w:val="24"/>
+        </w:rPr>
+      </w:pPr>
+    </w:p>
+    <w:p>
+      <w:pPr>
+        <w:pStyle w:val="Prrafodelista"/>
+        <w:rPr>
+          <w:b/>
+          <w:sz w:val="24"/>
+        </w:rPr>
+      </w:pPr>
+    </w:p>
+    <w:p>
+      <w:pPr>
+        <w:pStyle w:val="Prrafodelista"/>
+        <w:rPr>
+          <w:b/>
+          <w:sz w:val="24"/>
+        </w:rPr>
+      </w:pPr>
+    </w:p>
+    <w:p>
+      <w:pPr>
+        <w:pStyle w:val="Prrafodelista"/>
+        <w:rPr>
+          <w:b/>
+          <w:sz w:val="24"/>
+        </w:rPr>
+      </w:pPr>
+    </w:p>
+    <w:p>
+      <w:pPr>
+        <w:pStyle w:val="Prrafodelista"/>
+        <w:rPr>
+          <w:b/>
+          <w:sz w:val="24"/>
+        </w:rPr>
+      </w:pPr>
+    </w:p>
+    <w:p>
+      <w:pPr>
+        <w:pStyle w:val="Prrafodelista"/>
+        <w:rPr>
+          <w:b/>
+          <w:sz w:val="24"/>
+        </w:rPr>
+      </w:pPr>
+    </w:p>
+    <w:p>
+      <w:pPr>
+        <w:pStyle w:val="Prrafodelista"/>
+        <w:rPr>
+          <w:b/>
+          <w:sz w:val="24"/>
+        </w:rPr>
+      </w:pPr>
+    </w:p>
+    <w:p>
+      <w:pPr>
+        <w:pStyle w:val="Prrafodelista"/>
+        <w:rPr>
+          <w:b/>
+          <w:sz w:val="24"/>
+        </w:rPr>
+      </w:pPr>
+    </w:p>
+    <w:p>
+      <w:pPr>
+        <w:pStyle w:val="Prrafodelista"/>
+        <w:rPr>
+          <w:b/>
+          <w:sz w:val="24"/>
+        </w:rPr>
+      </w:pPr>
+    </w:p>
+    <w:p>
+      <w:pPr>
+        <w:pStyle w:val="Prrafodelista"/>
+        <w:rPr>
+          <w:b/>
+          <w:sz w:val="24"/>
+        </w:rPr>
+      </w:pPr>
+    </w:p>
+    <w:p>
+      <w:pPr>
+        <w:pStyle w:val="Prrafodelista"/>
+        <w:rPr>
+          <w:b/>
+          <w:sz w:val="24"/>
+        </w:rPr>
+      </w:pPr>
+    </w:p>
+    <w:p>
+      <w:pPr>
+        <w:pStyle w:val="Prrafodelista"/>
+        <w:rPr>
+          <w:b/>
+          <w:sz w:val="24"/>
+        </w:rPr>
+      </w:pPr>
+    </w:p>
+    <w:p>
+      <w:pPr>
+        <w:pStyle w:val="Prrafodelista"/>
+        <w:rPr>
+          <w:b/>
+          <w:sz w:val="24"/>
+        </w:rPr>
+      </w:pPr>
+    </w:p>
+    <w:p>
+      <w:pPr>
+        <w:pStyle w:val="Prrafodelista"/>
+        <w:rPr>
+          <w:b/>
+          <w:sz w:val="24"/>
+        </w:rPr>
+      </w:pPr>
+    </w:p>
+    <w:p>
+      <w:pPr>
+        <w:pStyle w:val="Prrafodelista"/>
+        <w:rPr>
+          <w:b/>
+          <w:sz w:val="24"/>
+        </w:rPr>
+      </w:pPr>
+    </w:p>
+    <w:p>
+      <w:pPr>
+        <w:pStyle w:val="Prrafodelista"/>
+        <w:rPr>
+          <w:b/>
+          <w:sz w:val="24"/>
+        </w:rPr>
+      </w:pPr>
+    </w:p>
+    <w:p>
+      <w:pPr>
+        <w:pStyle w:val="Prrafodelista"/>
+        <w:rPr>
+          <w:b/>
+          <w:sz w:val="24"/>
+        </w:rPr>
+      </w:pPr>
+    </w:p>
+    <w:p>
+      <w:pPr>
+        <w:pStyle w:val="Prrafodelista"/>
+        <w:rPr>
+          <w:b/>
+          <w:sz w:val="24"/>
+        </w:rPr>
+      </w:pPr>
+    </w:p>
     <w:p>
       <w:pPr>
         <w:pStyle w:val="Prrafodelista"/>
@@ -2156,6 +5146,7 @@
           <w:b/>
           <w:sz w:val="24"/>
         </w:rPr>
+        <w:lastRenderedPageBreak/>
         <w:t xml:space="preserve">Configuraciones </w:t>
       </w:r>
       <w:r>
@@ -2192,45 +5183,346 @@
               <w:pStyle w:val="Prrafodelista"/>
               <w:ind w:left="0"/>
               <w:rPr>
-                <w:rFonts w:ascii="Agency FB" w:hAnsi="Agency FB"/>
-                <w:i/>
+                <w:rFonts w:cstheme="minorHAnsi"/>
+                <w:b/>
+                <w:bCs/>
+                <w:iCs/>
                 <w:sz w:val="24"/>
               </w:rPr>
             </w:pPr>
             <w:r>
               <w:rPr>
-                <w:rFonts w:ascii="Agency FB" w:hAnsi="Agency FB"/>
-                <w:i/>
-              </w:rPr>
-              <w:t>Se pide una lista de los elementos que se han usado, como el PLC, variador, módulo IO</w:t>
+                <w:rFonts w:cstheme="minorHAnsi"/>
+                <w:b/>
+                <w:bCs/>
+                <w:iCs/>
+                <w:sz w:val="24"/>
+              </w:rPr>
+              <w:softHyphen/>
+              <w:t>- Variador de frecuencia: OMRON MX2</w:t>
+            </w:r>
+          </w:p>
+          <w:p>
+            <w:pPr>
+              <w:pStyle w:val="Prrafodelista"/>
+              <w:ind w:left="0"/>
+              <w:rPr>
+                <w:rFonts w:cstheme="minorHAnsi"/>
+                <w:b/>
+                <w:bCs/>
+                <w:iCs/>
+                <w:sz w:val="24"/>
+              </w:rPr>
+            </w:pPr>
+          </w:p>
+          <w:p>
+            <w:pPr>
+              <w:pStyle w:val="Prrafodelista"/>
+              <w:ind w:left="0"/>
+              <w:rPr>
+                <w:rFonts w:cstheme="minorHAnsi"/>
+                <w:iCs/>
+                <w:sz w:val="24"/>
+              </w:rPr>
+            </w:pPr>
+            <w:r>
+              <w:rPr>
+                <w:rFonts w:cstheme="minorHAnsi"/>
+                <w:b/>
+                <w:bCs/>
+                <w:iCs/>
+                <w:sz w:val="24"/>
+              </w:rPr>
+              <w:tab/>
             </w:r>
             <w:r>
               <w:rPr>
-                <w:rFonts w:ascii="Agency FB" w:hAnsi="Agency FB"/>
-                <w:i/>
-              </w:rPr>
-              <w:t xml:space="preserve"> analógico</w:t>
+                <w:rFonts w:cstheme="minorHAnsi"/>
+                <w:iCs/>
+                <w:sz w:val="24"/>
+              </w:rPr>
+              <w:t>A001 – Configuración de origen de frecuencia – 2: Operador Digital</w:t>
+            </w:r>
+          </w:p>
+          <w:p>
+            <w:pPr>
+              <w:pStyle w:val="Prrafodelista"/>
+              <w:ind w:left="0"/>
+              <w:rPr>
+                <w:rFonts w:cstheme="minorHAnsi"/>
+                <w:iCs/>
+                <w:sz w:val="24"/>
+              </w:rPr>
+            </w:pPr>
+            <w:r>
+              <w:rPr>
+                <w:rFonts w:cstheme="minorHAnsi"/>
+                <w:iCs/>
+                <w:sz w:val="24"/>
+              </w:rPr>
+              <w:tab/>
+              <w:t>A002 – Configuración de la señal Run – 1: Terminales de control</w:t>
+            </w:r>
+          </w:p>
+          <w:p>
+            <w:pPr>
+              <w:pStyle w:val="Prrafodelista"/>
+              <w:ind w:left="0"/>
+              <w:rPr>
+                <w:rFonts w:cstheme="minorHAnsi"/>
+                <w:iCs/>
+                <w:sz w:val="24"/>
+              </w:rPr>
+            </w:pPr>
+            <w:r>
+              <w:rPr>
+                <w:rFonts w:cstheme="minorHAnsi"/>
+                <w:iCs/>
+                <w:sz w:val="24"/>
+              </w:rPr>
+              <w:tab/>
+              <w:t>A003 – Configuración de máxima frecuencia – 80</w:t>
+            </w:r>
+          </w:p>
+          <w:p>
+            <w:pPr>
+              <w:pStyle w:val="Prrafodelista"/>
+              <w:ind w:left="0"/>
+              <w:rPr>
+                <w:rFonts w:cstheme="minorHAnsi"/>
+                <w:iCs/>
+                <w:sz w:val="24"/>
+              </w:rPr>
+            </w:pPr>
+            <w:r>
+              <w:rPr>
+                <w:rFonts w:cstheme="minorHAnsi"/>
+                <w:iCs/>
+                <w:sz w:val="24"/>
+              </w:rPr>
+              <w:tab/>
+              <w:t>C001 – Función de la entrada [1] – 00: FW marcha directa</w:t>
+            </w:r>
+          </w:p>
+          <w:p>
+            <w:pPr>
+              <w:pStyle w:val="Prrafodelista"/>
+              <w:ind w:left="0"/>
+              <w:rPr>
+                <w:rFonts w:cstheme="minorHAnsi"/>
+                <w:iCs/>
+                <w:sz w:val="24"/>
+              </w:rPr>
+            </w:pPr>
+            <w:r>
+              <w:rPr>
+                <w:rFonts w:cstheme="minorHAnsi"/>
+                <w:iCs/>
+                <w:sz w:val="24"/>
+              </w:rPr>
+              <w:tab/>
+              <w:t>C002 – Función de la entrada [2] – 01: RV marcha inversa</w:t>
+            </w:r>
+          </w:p>
+          <w:p>
+            <w:pPr>
+              <w:pStyle w:val="Prrafodelista"/>
+              <w:ind w:left="0"/>
+              <w:rPr>
+                <w:rFonts w:cstheme="minorHAnsi"/>
+                <w:iCs/>
+                <w:sz w:val="24"/>
+              </w:rPr>
+            </w:pPr>
+            <w:r>
+              <w:rPr>
+                <w:rFonts w:cstheme="minorHAnsi"/>
+                <w:iCs/>
+                <w:sz w:val="24"/>
+              </w:rPr>
+              <w:tab/>
+              <w:t>F001 – Configuración de la referencia de frecuencia – 80</w:t>
+            </w:r>
+          </w:p>
+          <w:p>
+            <w:pPr>
+              <w:pStyle w:val="Prrafodelista"/>
+              <w:ind w:left="0"/>
+              <w:rPr>
+                <w:rFonts w:cstheme="minorHAnsi"/>
+                <w:iCs/>
+                <w:sz w:val="24"/>
+              </w:rPr>
+            </w:pPr>
+            <w:r>
+              <w:rPr>
+                <w:rFonts w:cstheme="minorHAnsi"/>
+                <w:iCs/>
+                <w:sz w:val="24"/>
+              </w:rPr>
+              <w:tab/>
+              <w:t>F002 – Configuración de tiempo de aceleración – 1</w:t>
+            </w:r>
+          </w:p>
+          <w:p>
+            <w:pPr>
+              <w:pStyle w:val="Prrafodelista"/>
+              <w:ind w:left="0"/>
+              <w:rPr>
+                <w:rFonts w:cstheme="minorHAnsi"/>
+                <w:iCs/>
+                <w:sz w:val="24"/>
+              </w:rPr>
+            </w:pPr>
+            <w:r>
+              <w:rPr>
+                <w:rFonts w:cstheme="minorHAnsi"/>
+                <w:iCs/>
+                <w:sz w:val="24"/>
+              </w:rPr>
+              <w:tab/>
+              <w:t>F003 – Configuración de tiempo de deceleración – 0.5</w:t>
+            </w:r>
+          </w:p>
+          <w:p>
+            <w:pPr>
+              <w:pStyle w:val="Prrafodelista"/>
+              <w:ind w:left="0"/>
+              <w:rPr>
+                <w:rFonts w:cstheme="minorHAnsi"/>
+                <w:b/>
+                <w:bCs/>
+                <w:iCs/>
+                <w:sz w:val="24"/>
+              </w:rPr>
+            </w:pPr>
+          </w:p>
+          <w:p>
+            <w:pPr>
+              <w:rPr>
+                <w:rFonts w:cstheme="minorHAnsi"/>
+                <w:b/>
+                <w:bCs/>
+                <w:iCs/>
+                <w:sz w:val="24"/>
+              </w:rPr>
+            </w:pPr>
+            <w:r>
+              <w:rPr>
+                <w:rFonts w:cstheme="minorHAnsi"/>
+                <w:b/>
+                <w:bCs/>
+                <w:iCs/>
+                <w:sz w:val="24"/>
+              </w:rPr>
+              <w:t>- PLC: OMRON NX1P2</w:t>
+            </w:r>
+          </w:p>
+          <w:p>
+            <w:pPr>
+              <w:rPr>
+                <w:rFonts w:cstheme="minorHAnsi"/>
+                <w:b/>
+                <w:bCs/>
+                <w:iCs/>
+                <w:sz w:val="24"/>
+              </w:rPr>
+            </w:pPr>
+            <w:r>
+              <w:rPr>
+                <w:rFonts w:cstheme="minorHAnsi"/>
+                <w:b/>
+                <w:bCs/>
+                <w:iCs/>
+                <w:sz w:val="24"/>
+              </w:rPr>
+              <w:tab/>
+            </w:r>
+          </w:p>
+          <w:p>
+            <w:pPr>
+              <w:rPr>
+                <w:rFonts w:cstheme="minorHAnsi"/>
+                <w:iCs/>
+                <w:sz w:val="24"/>
+              </w:rPr>
+            </w:pPr>
+            <w:r>
+              <w:rPr>
+                <w:rFonts w:cstheme="minorHAnsi"/>
+                <w:b/>
+                <w:bCs/>
+                <w:iCs/>
+                <w:sz w:val="24"/>
+              </w:rPr>
+              <w:tab/>
             </w:r>
             <w:r>
               <w:rPr>
-                <w:rFonts w:ascii="Agency FB" w:hAnsi="Agency FB"/>
-                <w:i/>
-              </w:rPr>
-              <w:t>,</w:t>
+                <w:rFonts w:cstheme="minorHAnsi"/>
+                <w:iCs/>
+                <w:sz w:val="24"/>
+              </w:rPr>
+              <w:t>Entradas en configuración NPN.</w:t>
+            </w:r>
+          </w:p>
+          <w:p>
+            <w:pPr>
+              <w:rPr>
+                <w:rFonts w:cstheme="minorHAnsi"/>
+                <w:iCs/>
+                <w:sz w:val="24"/>
+              </w:rPr>
+            </w:pPr>
+            <w:r>
+              <w:rPr>
+                <w:rFonts w:cstheme="minorHAnsi"/>
+                <w:b/>
+                <w:bCs/>
+                <w:iCs/>
+                <w:sz w:val="24"/>
+              </w:rPr>
+              <w:tab/>
             </w:r>
             <w:r>
               <w:rPr>
-                <w:rFonts w:ascii="Agency FB" w:hAnsi="Agency FB"/>
-                <w:i/>
-              </w:rPr>
-              <w:t xml:space="preserve"> HMI,</w:t>
+                <w:rFonts w:cstheme="minorHAnsi"/>
+                <w:iCs/>
+                <w:sz w:val="24"/>
+              </w:rPr>
+              <w:t>Dirección IP: 192.168.250.1</w:t>
             </w:r>
+          </w:p>
+          <w:p>
+            <w:pPr>
+              <w:rPr>
+                <w:rFonts w:cstheme="minorHAnsi"/>
+                <w:b/>
+                <w:bCs/>
+                <w:iCs/>
+                <w:sz w:val="24"/>
+              </w:rPr>
+            </w:pPr>
+          </w:p>
+          <w:p>
+            <w:pPr>
+              <w:rPr>
+                <w:rFonts w:cstheme="minorHAnsi"/>
+                <w:b/>
+                <w:bCs/>
+                <w:iCs/>
+                <w:sz w:val="24"/>
+              </w:rPr>
+            </w:pPr>
             <w:r>
               <w:rPr>
-                <w:rFonts w:ascii="Agency FB" w:hAnsi="Agency FB"/>
-                <w:i/>
-              </w:rPr>
-              <w:t xml:space="preserve"> tarjeta de encoder, ….</w:t>
+                <w:rFonts w:cstheme="minorHAnsi"/>
+                <w:b/>
+                <w:bCs/>
+                <w:iCs/>
+                <w:sz w:val="24"/>
+              </w:rPr>
+              <w:t xml:space="preserve"> </w:t>
             </w:r>
           </w:p>
         </w:tc>
@@ -2874,6 +6166,119 @@
     </w:lvl>
   </w:abstractNum>
   <w:abstractNum w:abstractNumId="2" w15:restartNumberingAfterBreak="0">
+    <w:nsid w:val="583F261D"/>
+    <w:multiLevelType w:val="hybridMultilevel"/>
+    <w:tmpl w:val="B532F4EA"/>
+    <w:lvl w:ilvl="0" w:tplc="30F696B2">
+      <w:numFmt w:val="bullet"/>
+      <w:lvlText w:val="-"/>
+      <w:lvlJc w:val="left"/>
+      <w:pPr>
+        <w:ind w:left="720" w:hanging="360"/>
+      </w:pPr>
+      <w:rPr>
+        <w:rFonts w:ascii="Calibri" w:eastAsiaTheme="minorHAnsi" w:hAnsi="Calibri" w:cs="Calibri" w:hint="default"/>
+        <w:b w:val="0"/>
+      </w:rPr>
+    </w:lvl>
+    <w:lvl w:ilvl="1" w:tplc="0C0A0003" w:tentative="1">
+      <w:start w:val="1"/>
+      <w:numFmt w:val="bullet"/>
+      <w:lvlText w:val="o"/>
+      <w:lvlJc w:val="left"/>
+      <w:pPr>
+        <w:ind w:left="1440" w:hanging="360"/>
+      </w:pPr>
+      <w:rPr>
+        <w:rFonts w:ascii="Courier New" w:hAnsi="Courier New" w:cs="Courier New" w:hint="default"/>
+      </w:rPr>
+    </w:lvl>
+    <w:lvl w:ilvl="2" w:tplc="0C0A0005" w:tentative="1">
+      <w:start w:val="1"/>
+      <w:numFmt w:val="bullet"/>
+      <w:lvlText w:val=""/>
+      <w:lvlJc w:val="left"/>
+      <w:pPr>
+        <w:ind w:left="2160" w:hanging="360"/>
+      </w:pPr>
+      <w:rPr>
+        <w:rFonts w:ascii="Wingdings" w:hAnsi="Wingdings" w:hint="default"/>
+      </w:rPr>
+    </w:lvl>
+    <w:lvl w:ilvl="3" w:tplc="0C0A0001" w:tentative="1">
+      <w:start w:val="1"/>
+      <w:numFmt w:val="bullet"/>
+      <w:lvlText w:val=""/>
+      <w:lvlJc w:val="left"/>
+      <w:pPr>
+        <w:ind w:left="2880" w:hanging="360"/>
+      </w:pPr>
+      <w:rPr>
+        <w:rFonts w:ascii="Symbol" w:hAnsi="Symbol" w:hint="default"/>
+      </w:rPr>
+    </w:lvl>
+    <w:lvl w:ilvl="4" w:tplc="0C0A0003" w:tentative="1">
+      <w:start w:val="1"/>
+      <w:numFmt w:val="bullet"/>
+      <w:lvlText w:val="o"/>
+      <w:lvlJc w:val="left"/>
+      <w:pPr>
+        <w:ind w:left="3600" w:hanging="360"/>
+      </w:pPr>
+      <w:rPr>
+        <w:rFonts w:ascii="Courier New" w:hAnsi="Courier New" w:cs="Courier New" w:hint="default"/>
+      </w:rPr>
+    </w:lvl>
+    <w:lvl w:ilvl="5" w:tplc="0C0A0005" w:tentative="1">
+      <w:start w:val="1"/>
+      <w:numFmt w:val="bullet"/>
+      <w:lvlText w:val=""/>
+      <w:lvlJc w:val="left"/>
+      <w:pPr>
+        <w:ind w:left="4320" w:hanging="360"/>
+      </w:pPr>
+      <w:rPr>
+        <w:rFonts w:ascii="Wingdings" w:hAnsi="Wingdings" w:hint="default"/>
+      </w:rPr>
+    </w:lvl>
+    <w:lvl w:ilvl="6" w:tplc="0C0A0001" w:tentative="1">
+      <w:start w:val="1"/>
+      <w:numFmt w:val="bullet"/>
+      <w:lvlText w:val=""/>
+      <w:lvlJc w:val="left"/>
+      <w:pPr>
+        <w:ind w:left="5040" w:hanging="360"/>
+      </w:pPr>
+      <w:rPr>
+        <w:rFonts w:ascii="Symbol" w:hAnsi="Symbol" w:hint="default"/>
+      </w:rPr>
+    </w:lvl>
+    <w:lvl w:ilvl="7" w:tplc="0C0A0003" w:tentative="1">
+      <w:start w:val="1"/>
+      <w:numFmt w:val="bullet"/>
+      <w:lvlText w:val="o"/>
+      <w:lvlJc w:val="left"/>
+      <w:pPr>
+        <w:ind w:left="5760" w:hanging="360"/>
+      </w:pPr>
+      <w:rPr>
+        <w:rFonts w:ascii="Courier New" w:hAnsi="Courier New" w:cs="Courier New" w:hint="default"/>
+      </w:rPr>
+    </w:lvl>
+    <w:lvl w:ilvl="8" w:tplc="0C0A0005" w:tentative="1">
+      <w:start w:val="1"/>
+      <w:numFmt w:val="bullet"/>
+      <w:lvlText w:val=""/>
+      <w:lvlJc w:val="left"/>
+      <w:pPr>
+        <w:ind w:left="6480" w:hanging="360"/>
+      </w:pPr>
+      <w:rPr>
+        <w:rFonts w:ascii="Wingdings" w:hAnsi="Wingdings" w:hint="default"/>
+      </w:rPr>
+    </w:lvl>
+  </w:abstractNum>
+  <w:abstractNum w:abstractNumId="3" w15:restartNumberingAfterBreak="0">
     <w:nsid w:val="6AC85B07"/>
     <w:multiLevelType w:val="hybridMultilevel"/>
     <w:tmpl w:val="5532B008"/>
@@ -2964,13 +6369,16 @@
     </w:lvl>
   </w:abstractNum>
   <w:num w:numId="1" w16cid:durableId="571742333">
-    <w:abstractNumId w:val="2"/>
+    <w:abstractNumId w:val="3"/>
   </w:num>
   <w:num w:numId="2" w16cid:durableId="169100141">
     <w:abstractNumId w:val="1"/>
   </w:num>
   <w:num w:numId="3" w16cid:durableId="2070878868">
     <w:abstractNumId w:val="0"/>
+  </w:num>
+  <w:num w:numId="4" w16cid:durableId="1601328587">
+    <w:abstractNumId w:val="2"/>
   </w:num>
 </w:numbering>
 </file>

</xml_diff>